<commit_message>
Update D-TRO-001-GitHub File Index.docx
</commit_message>
<xml_diff>
--- a/D-TRO-001-GitHub File Index.docx
+++ b/D-TRO-001-GitHub File Index.docx
@@ -44,6 +44,1995 @@
           <w:sz w:val="28"/>
           <w:szCs w:val="28"/>
         </w:rPr>
+        <w:t>Release: 3.</w:t>
+      </w:r>
+      <w:r>
+        <w:rPr>
+          <w:rFonts w:ascii="Arial" w:hAnsi="Arial" w:cs="Arial"/>
+          <w:b/>
+          <w:bCs/>
+          <w:sz w:val="28"/>
+          <w:szCs w:val="28"/>
+        </w:rPr>
+        <w:t>4.0</w:t>
+      </w:r>
+    </w:p>
+    <w:p>
+      <w:pPr>
+        <w:rPr>
+          <w:rFonts w:ascii="Arial" w:hAnsi="Arial" w:cs="Arial"/>
+        </w:rPr>
+      </w:pPr>
+      <w:r>
+        <w:rPr>
+          <w:rFonts w:ascii="Arial" w:hAnsi="Arial" w:cs="Arial"/>
+        </w:rPr>
+        <w:t>The following documents and artefacts form part of this release.</w:t>
+      </w:r>
+    </w:p>
+    <w:tbl>
+      <w:tblPr>
+        <w:tblStyle w:val="TableGrid"/>
+        <w:tblW w:w="0" w:type="auto"/>
+        <w:tblLook w:val="04A0" w:firstRow="1" w:lastRow="0" w:firstColumn="1" w:lastColumn="0" w:noHBand="0" w:noVBand="1"/>
+      </w:tblPr>
+      <w:tblGrid>
+        <w:gridCol w:w="2149"/>
+        <w:gridCol w:w="3330"/>
+        <w:gridCol w:w="1741"/>
+        <w:gridCol w:w="7340"/>
+      </w:tblGrid>
+      <w:tr>
+        <w:trPr>
+          <w:cantSplit/>
+          <w:tblHeader/>
+        </w:trPr>
+        <w:tc>
+          <w:tcPr>
+            <w:tcW w:w="2149" w:type="dxa"/>
+            <w:tcBorders>
+              <w:top w:val="single" w:sz="4" w:space="0" w:color="auto"/>
+              <w:left w:val="single" w:sz="4" w:space="0" w:color="auto"/>
+              <w:bottom w:val="single" w:sz="4" w:space="0" w:color="auto"/>
+              <w:right w:val="single" w:sz="4" w:space="0" w:color="auto"/>
+            </w:tcBorders>
+            <w:tcMar>
+              <w:top w:w="57" w:type="dxa"/>
+              <w:left w:w="108" w:type="dxa"/>
+              <w:bottom w:w="57" w:type="dxa"/>
+              <w:right w:w="108" w:type="dxa"/>
+            </w:tcMar>
+            <w:hideMark/>
+          </w:tcPr>
+          <w:p>
+            <w:pPr>
+              <w:spacing w:before="60" w:after="60"/>
+              <w:rPr>
+                <w:rFonts w:ascii="Arial" w:hAnsi="Arial" w:cs="Arial"/>
+              </w:rPr>
+            </w:pPr>
+            <w:r>
+              <w:rPr>
+                <w:rFonts w:ascii="Arial" w:hAnsi="Arial" w:cs="Arial"/>
+              </w:rPr>
+              <w:t>Item</w:t>
+            </w:r>
+          </w:p>
+        </w:tc>
+        <w:tc>
+          <w:tcPr>
+            <w:tcW w:w="3330" w:type="dxa"/>
+            <w:tcBorders>
+              <w:top w:val="single" w:sz="4" w:space="0" w:color="auto"/>
+              <w:left w:val="single" w:sz="4" w:space="0" w:color="auto"/>
+              <w:bottom w:val="single" w:sz="4" w:space="0" w:color="auto"/>
+              <w:right w:val="single" w:sz="4" w:space="0" w:color="auto"/>
+            </w:tcBorders>
+            <w:tcMar>
+              <w:top w:w="57" w:type="dxa"/>
+              <w:left w:w="108" w:type="dxa"/>
+              <w:bottom w:w="57" w:type="dxa"/>
+              <w:right w:w="108" w:type="dxa"/>
+            </w:tcMar>
+            <w:hideMark/>
+          </w:tcPr>
+          <w:p>
+            <w:pPr>
+              <w:spacing w:before="60" w:after="60"/>
+              <w:rPr>
+                <w:rFonts w:ascii="Arial" w:hAnsi="Arial" w:cs="Arial"/>
+              </w:rPr>
+            </w:pPr>
+            <w:r>
+              <w:rPr>
+                <w:rFonts w:ascii="Arial" w:hAnsi="Arial" w:cs="Arial"/>
+              </w:rPr>
+              <w:t>Description</w:t>
+            </w:r>
+          </w:p>
+        </w:tc>
+        <w:tc>
+          <w:tcPr>
+            <w:tcW w:w="1741" w:type="dxa"/>
+            <w:tcBorders>
+              <w:top w:val="single" w:sz="4" w:space="0" w:color="auto"/>
+              <w:left w:val="single" w:sz="4" w:space="0" w:color="auto"/>
+              <w:bottom w:val="single" w:sz="4" w:space="0" w:color="auto"/>
+              <w:right w:val="single" w:sz="4" w:space="0" w:color="auto"/>
+            </w:tcBorders>
+            <w:tcMar>
+              <w:top w:w="57" w:type="dxa"/>
+              <w:left w:w="108" w:type="dxa"/>
+              <w:bottom w:w="57" w:type="dxa"/>
+              <w:right w:w="108" w:type="dxa"/>
+            </w:tcMar>
+            <w:hideMark/>
+          </w:tcPr>
+          <w:p>
+            <w:pPr>
+              <w:spacing w:before="60" w:after="60"/>
+              <w:rPr>
+                <w:rFonts w:ascii="Arial" w:hAnsi="Arial" w:cs="Arial"/>
+              </w:rPr>
+            </w:pPr>
+            <w:r>
+              <w:rPr>
+                <w:rFonts w:ascii="Arial" w:hAnsi="Arial" w:cs="Arial"/>
+              </w:rPr>
+              <w:t>Version</w:t>
+            </w:r>
+          </w:p>
+        </w:tc>
+        <w:tc>
+          <w:tcPr>
+            <w:tcW w:w="7340" w:type="dxa"/>
+            <w:tcBorders>
+              <w:top w:val="single" w:sz="4" w:space="0" w:color="auto"/>
+              <w:left w:val="single" w:sz="4" w:space="0" w:color="auto"/>
+              <w:bottom w:val="single" w:sz="4" w:space="0" w:color="auto"/>
+              <w:right w:val="single" w:sz="4" w:space="0" w:color="auto"/>
+            </w:tcBorders>
+            <w:tcMar>
+              <w:top w:w="57" w:type="dxa"/>
+              <w:left w:w="108" w:type="dxa"/>
+              <w:bottom w:w="57" w:type="dxa"/>
+              <w:right w:w="108" w:type="dxa"/>
+            </w:tcMar>
+            <w:hideMark/>
+          </w:tcPr>
+          <w:p>
+            <w:pPr>
+              <w:spacing w:before="60" w:after="60"/>
+              <w:rPr>
+                <w:rFonts w:ascii="Arial" w:hAnsi="Arial" w:cs="Arial"/>
+              </w:rPr>
+            </w:pPr>
+            <w:r>
+              <w:rPr>
+                <w:rFonts w:ascii="Arial" w:hAnsi="Arial" w:cs="Arial"/>
+              </w:rPr>
+              <w:t>Locator</w:t>
+            </w:r>
+          </w:p>
+        </w:tc>
+      </w:tr>
+      <w:tr>
+        <w:trPr>
+          <w:cantSplit/>
+        </w:trPr>
+        <w:tc>
+          <w:tcPr>
+            <w:tcW w:w="2149" w:type="dxa"/>
+            <w:tcBorders>
+              <w:top w:val="single" w:sz="4" w:space="0" w:color="auto"/>
+              <w:left w:val="single" w:sz="4" w:space="0" w:color="auto"/>
+              <w:bottom w:val="single" w:sz="4" w:space="0" w:color="auto"/>
+              <w:right w:val="single" w:sz="4" w:space="0" w:color="auto"/>
+            </w:tcBorders>
+            <w:tcMar>
+              <w:top w:w="57" w:type="dxa"/>
+              <w:left w:w="108" w:type="dxa"/>
+              <w:bottom w:w="57" w:type="dxa"/>
+              <w:right w:w="108" w:type="dxa"/>
+            </w:tcMar>
+          </w:tcPr>
+          <w:p>
+            <w:pPr>
+              <w:spacing w:before="60" w:after="60"/>
+              <w:rPr>
+                <w:rFonts w:ascii="Arial" w:hAnsi="Arial" w:cs="Arial"/>
+              </w:rPr>
+            </w:pPr>
+            <w:r>
+              <w:rPr>
+                <w:rFonts w:ascii="Arial" w:hAnsi="Arial" w:cs="Arial"/>
+              </w:rPr>
+              <w:t>Release notes</w:t>
+            </w:r>
+          </w:p>
+        </w:tc>
+        <w:tc>
+          <w:tcPr>
+            <w:tcW w:w="3330" w:type="dxa"/>
+            <w:tcBorders>
+              <w:top w:val="single" w:sz="4" w:space="0" w:color="auto"/>
+              <w:left w:val="single" w:sz="4" w:space="0" w:color="auto"/>
+              <w:bottom w:val="single" w:sz="4" w:space="0" w:color="auto"/>
+              <w:right w:val="single" w:sz="4" w:space="0" w:color="auto"/>
+            </w:tcBorders>
+            <w:tcMar>
+              <w:top w:w="57" w:type="dxa"/>
+              <w:left w:w="108" w:type="dxa"/>
+              <w:bottom w:w="57" w:type="dxa"/>
+              <w:right w:w="108" w:type="dxa"/>
+            </w:tcMar>
+          </w:tcPr>
+          <w:p>
+            <w:pPr>
+              <w:spacing w:before="60" w:after="60"/>
+              <w:rPr>
+                <w:rFonts w:ascii="Arial" w:hAnsi="Arial" w:cs="Arial"/>
+              </w:rPr>
+            </w:pPr>
+            <w:r>
+              <w:rPr>
+                <w:rFonts w:ascii="Arial" w:hAnsi="Arial" w:cs="Arial"/>
+              </w:rPr>
+              <w:t xml:space="preserve">Details of the changes introduced </w:t>
+            </w:r>
+            <w:r>
+              <w:rPr>
+                <w:rFonts w:ascii="Arial" w:hAnsi="Arial" w:cs="Arial"/>
+              </w:rPr>
+              <w:t>in v3.4</w:t>
+            </w:r>
+          </w:p>
+        </w:tc>
+        <w:tc>
+          <w:tcPr>
+            <w:tcW w:w="1741" w:type="dxa"/>
+            <w:tcBorders>
+              <w:top w:val="single" w:sz="4" w:space="0" w:color="auto"/>
+              <w:left w:val="single" w:sz="4" w:space="0" w:color="auto"/>
+              <w:bottom w:val="single" w:sz="4" w:space="0" w:color="auto"/>
+              <w:right w:val="single" w:sz="4" w:space="0" w:color="auto"/>
+            </w:tcBorders>
+            <w:tcMar>
+              <w:top w:w="57" w:type="dxa"/>
+              <w:left w:w="108" w:type="dxa"/>
+              <w:bottom w:w="57" w:type="dxa"/>
+              <w:right w:w="108" w:type="dxa"/>
+            </w:tcMar>
+          </w:tcPr>
+          <w:p>
+            <w:pPr>
+              <w:spacing w:before="60" w:after="60"/>
+              <w:rPr>
+                <w:rFonts w:ascii="Arial" w:hAnsi="Arial" w:cs="Arial"/>
+              </w:rPr>
+            </w:pPr>
+            <w:r>
+              <w:rPr>
+                <w:rFonts w:ascii="Arial" w:hAnsi="Arial" w:cs="Arial"/>
+              </w:rPr>
+              <w:t>3.40</w:t>
+            </w:r>
+          </w:p>
+        </w:tc>
+        <w:tc>
+          <w:tcPr>
+            <w:tcW w:w="7340" w:type="dxa"/>
+            <w:tcBorders>
+              <w:top w:val="single" w:sz="4" w:space="0" w:color="auto"/>
+              <w:left w:val="single" w:sz="4" w:space="0" w:color="auto"/>
+              <w:bottom w:val="single" w:sz="4" w:space="0" w:color="auto"/>
+              <w:right w:val="single" w:sz="4" w:space="0" w:color="auto"/>
+            </w:tcBorders>
+            <w:tcMar>
+              <w:top w:w="57" w:type="dxa"/>
+              <w:left w:w="108" w:type="dxa"/>
+              <w:bottom w:w="57" w:type="dxa"/>
+              <w:right w:w="108" w:type="dxa"/>
+            </w:tcMar>
+          </w:tcPr>
+          <w:p>
+            <w:pPr>
+              <w:spacing w:before="60" w:after="60"/>
+              <w:rPr>
+                <w:rFonts w:ascii="Arial" w:hAnsi="Arial" w:cs="Arial"/>
+              </w:rPr>
+            </w:pPr>
+            <w:hyperlink r:id="rId10" w:history="1">
+              <w:r>
+                <w:rPr>
+                  <w:rStyle w:val="Hyperlink"/>
+                  <w:rFonts w:ascii="Arial" w:hAnsi="Arial" w:cs="Arial"/>
+                </w:rPr>
+                <w:t>https://github.com/department-for-transport-public/D-TRO/blob/main/Latest%20version%20(v3.4.0)/D-TRO-v3.4.0-release%20notes.pdf</w:t>
+              </w:r>
+            </w:hyperlink>
+          </w:p>
+        </w:tc>
+      </w:tr>
+      <w:tr>
+        <w:trPr>
+          <w:cantSplit/>
+        </w:trPr>
+        <w:tc>
+          <w:tcPr>
+            <w:tcW w:w="2149" w:type="dxa"/>
+            <w:tcBorders>
+              <w:top w:val="single" w:sz="4" w:space="0" w:color="auto"/>
+              <w:left w:val="single" w:sz="4" w:space="0" w:color="auto"/>
+              <w:bottom w:val="single" w:sz="4" w:space="0" w:color="auto"/>
+              <w:right w:val="single" w:sz="4" w:space="0" w:color="auto"/>
+            </w:tcBorders>
+            <w:tcMar>
+              <w:top w:w="57" w:type="dxa"/>
+              <w:left w:w="108" w:type="dxa"/>
+              <w:bottom w:w="57" w:type="dxa"/>
+              <w:right w:w="108" w:type="dxa"/>
+            </w:tcMar>
+            <w:hideMark/>
+          </w:tcPr>
+          <w:p>
+            <w:pPr>
+              <w:spacing w:after="160" w:line="259" w:lineRule="auto"/>
+              <w:rPr>
+                <w:rFonts w:ascii="Arial" w:hAnsi="Arial" w:cs="Arial"/>
+              </w:rPr>
+            </w:pPr>
+            <w:r>
+              <w:rPr>
+                <w:rFonts w:ascii="Arial" w:hAnsi="Arial" w:cs="Arial"/>
+              </w:rPr>
+              <w:t>Validation Rules</w:t>
+            </w:r>
+          </w:p>
+        </w:tc>
+        <w:tc>
+          <w:tcPr>
+            <w:tcW w:w="3330" w:type="dxa"/>
+            <w:tcBorders>
+              <w:top w:val="single" w:sz="4" w:space="0" w:color="auto"/>
+              <w:left w:val="single" w:sz="4" w:space="0" w:color="auto"/>
+              <w:bottom w:val="single" w:sz="4" w:space="0" w:color="auto"/>
+              <w:right w:val="single" w:sz="4" w:space="0" w:color="auto"/>
+            </w:tcBorders>
+            <w:tcMar>
+              <w:top w:w="57" w:type="dxa"/>
+              <w:left w:w="108" w:type="dxa"/>
+              <w:bottom w:w="57" w:type="dxa"/>
+              <w:right w:w="108" w:type="dxa"/>
+            </w:tcMar>
+            <w:hideMark/>
+          </w:tcPr>
+          <w:p>
+            <w:pPr>
+              <w:spacing w:after="160" w:line="259" w:lineRule="auto"/>
+              <w:rPr>
+                <w:rFonts w:ascii="Arial" w:hAnsi="Arial" w:cs="Arial"/>
+              </w:rPr>
+            </w:pPr>
+            <w:r>
+              <w:rPr>
+                <w:rFonts w:ascii="Arial" w:hAnsi="Arial" w:cs="Arial"/>
+              </w:rPr>
+              <w:t>Document detailing the validation rules</w:t>
+            </w:r>
+          </w:p>
+        </w:tc>
+        <w:tc>
+          <w:tcPr>
+            <w:tcW w:w="1741" w:type="dxa"/>
+            <w:tcBorders>
+              <w:top w:val="single" w:sz="4" w:space="0" w:color="auto"/>
+              <w:left w:val="single" w:sz="4" w:space="0" w:color="auto"/>
+              <w:bottom w:val="single" w:sz="4" w:space="0" w:color="auto"/>
+              <w:right w:val="single" w:sz="4" w:space="0" w:color="auto"/>
+            </w:tcBorders>
+            <w:tcMar>
+              <w:top w:w="57" w:type="dxa"/>
+              <w:left w:w="108" w:type="dxa"/>
+              <w:bottom w:w="57" w:type="dxa"/>
+              <w:right w:w="108" w:type="dxa"/>
+            </w:tcMar>
+            <w:hideMark/>
+          </w:tcPr>
+          <w:p>
+            <w:pPr>
+              <w:spacing w:after="160" w:line="259" w:lineRule="auto"/>
+              <w:rPr>
+                <w:rFonts w:ascii="Arial" w:hAnsi="Arial" w:cs="Arial"/>
+              </w:rPr>
+            </w:pPr>
+            <w:r>
+              <w:rPr>
+                <w:rFonts w:ascii="Arial" w:hAnsi="Arial" w:cs="Arial"/>
+              </w:rPr>
+              <w:t>3.</w:t>
+            </w:r>
+            <w:r>
+              <w:rPr>
+                <w:rFonts w:ascii="Arial" w:hAnsi="Arial" w:cs="Arial"/>
+              </w:rPr>
+              <w:t>4.0</w:t>
+            </w:r>
+          </w:p>
+        </w:tc>
+        <w:tc>
+          <w:tcPr>
+            <w:tcW w:w="7340" w:type="dxa"/>
+            <w:tcBorders>
+              <w:top w:val="single" w:sz="4" w:space="0" w:color="auto"/>
+              <w:left w:val="single" w:sz="4" w:space="0" w:color="auto"/>
+              <w:bottom w:val="single" w:sz="4" w:space="0" w:color="auto"/>
+              <w:right w:val="single" w:sz="4" w:space="0" w:color="auto"/>
+            </w:tcBorders>
+            <w:tcMar>
+              <w:top w:w="57" w:type="dxa"/>
+              <w:left w:w="108" w:type="dxa"/>
+              <w:bottom w:w="57" w:type="dxa"/>
+              <w:right w:w="108" w:type="dxa"/>
+            </w:tcMar>
+          </w:tcPr>
+          <w:p>
+            <w:pPr>
+              <w:spacing w:after="160" w:line="259" w:lineRule="auto"/>
+              <w:rPr>
+                <w:rFonts w:ascii="Arial" w:hAnsi="Arial" w:cs="Arial"/>
+              </w:rPr>
+            </w:pPr>
+            <w:hyperlink r:id="rId11" w:history="1">
+              <w:r>
+                <w:rPr>
+                  <w:rStyle w:val="Hyperlink"/>
+                  <w:rFonts w:ascii="Arial" w:hAnsi="Arial" w:cs="Arial"/>
+                </w:rPr>
+                <w:t>https://github.com/department-for-transport-public/D-TRO/blob/main/Latest%20version%20(v3.4.0)/D-TRO-v3.4.0-validation%20rules.pdf</w:t>
+              </w:r>
+            </w:hyperlink>
+          </w:p>
+        </w:tc>
+      </w:tr>
+      <w:tr>
+        <w:trPr>
+          <w:cantSplit/>
+        </w:trPr>
+        <w:tc>
+          <w:tcPr>
+            <w:tcW w:w="2149" w:type="dxa"/>
+            <w:tcBorders>
+              <w:top w:val="single" w:sz="4" w:space="0" w:color="auto"/>
+              <w:left w:val="single" w:sz="4" w:space="0" w:color="auto"/>
+              <w:bottom w:val="single" w:sz="4" w:space="0" w:color="auto"/>
+              <w:right w:val="single" w:sz="4" w:space="0" w:color="auto"/>
+            </w:tcBorders>
+            <w:tcMar>
+              <w:top w:w="57" w:type="dxa"/>
+              <w:left w:w="108" w:type="dxa"/>
+              <w:bottom w:w="57" w:type="dxa"/>
+              <w:right w:w="108" w:type="dxa"/>
+            </w:tcMar>
+            <w:hideMark/>
+          </w:tcPr>
+          <w:p>
+            <w:pPr>
+              <w:spacing w:after="160" w:line="259" w:lineRule="auto"/>
+              <w:rPr>
+                <w:rFonts w:ascii="Arial" w:hAnsi="Arial" w:cs="Arial"/>
+              </w:rPr>
+            </w:pPr>
+            <w:r>
+              <w:rPr>
+                <w:rFonts w:ascii="Arial" w:hAnsi="Arial" w:cs="Arial"/>
+              </w:rPr>
+              <w:t>JSON Schema</w:t>
+            </w:r>
+          </w:p>
+        </w:tc>
+        <w:tc>
+          <w:tcPr>
+            <w:tcW w:w="3330" w:type="dxa"/>
+            <w:tcBorders>
+              <w:top w:val="single" w:sz="4" w:space="0" w:color="auto"/>
+              <w:left w:val="single" w:sz="4" w:space="0" w:color="auto"/>
+              <w:bottom w:val="single" w:sz="4" w:space="0" w:color="auto"/>
+              <w:right w:val="single" w:sz="4" w:space="0" w:color="auto"/>
+            </w:tcBorders>
+            <w:tcMar>
+              <w:top w:w="57" w:type="dxa"/>
+              <w:left w:w="108" w:type="dxa"/>
+              <w:bottom w:w="57" w:type="dxa"/>
+              <w:right w:w="108" w:type="dxa"/>
+            </w:tcMar>
+            <w:hideMark/>
+          </w:tcPr>
+          <w:p>
+            <w:pPr>
+              <w:spacing w:after="160" w:line="259" w:lineRule="auto"/>
+              <w:rPr>
+                <w:rFonts w:ascii="Arial" w:hAnsi="Arial" w:cs="Arial"/>
+              </w:rPr>
+            </w:pPr>
+            <w:r>
+              <w:rPr>
+                <w:rFonts w:ascii="Arial" w:hAnsi="Arial" w:cs="Arial"/>
+              </w:rPr>
+              <w:t>D-TRO JSON schema release</w:t>
+            </w:r>
+          </w:p>
+        </w:tc>
+        <w:tc>
+          <w:tcPr>
+            <w:tcW w:w="1741" w:type="dxa"/>
+            <w:tcBorders>
+              <w:top w:val="single" w:sz="4" w:space="0" w:color="auto"/>
+              <w:left w:val="single" w:sz="4" w:space="0" w:color="auto"/>
+              <w:bottom w:val="single" w:sz="4" w:space="0" w:color="auto"/>
+              <w:right w:val="single" w:sz="4" w:space="0" w:color="auto"/>
+            </w:tcBorders>
+            <w:tcMar>
+              <w:top w:w="57" w:type="dxa"/>
+              <w:left w:w="108" w:type="dxa"/>
+              <w:bottom w:w="57" w:type="dxa"/>
+              <w:right w:w="108" w:type="dxa"/>
+            </w:tcMar>
+            <w:hideMark/>
+          </w:tcPr>
+          <w:p>
+            <w:pPr>
+              <w:spacing w:after="160" w:line="259" w:lineRule="auto"/>
+              <w:rPr>
+                <w:rFonts w:ascii="Arial" w:hAnsi="Arial" w:cs="Arial"/>
+              </w:rPr>
+            </w:pPr>
+            <w:r>
+              <w:rPr>
+                <w:rFonts w:ascii="Arial" w:hAnsi="Arial" w:cs="Arial"/>
+              </w:rPr>
+              <w:t>3.4.0</w:t>
+            </w:r>
+          </w:p>
+        </w:tc>
+        <w:tc>
+          <w:tcPr>
+            <w:tcW w:w="7340" w:type="dxa"/>
+            <w:tcBorders>
+              <w:top w:val="single" w:sz="4" w:space="0" w:color="auto"/>
+              <w:left w:val="single" w:sz="4" w:space="0" w:color="auto"/>
+              <w:bottom w:val="single" w:sz="4" w:space="0" w:color="auto"/>
+              <w:right w:val="single" w:sz="4" w:space="0" w:color="auto"/>
+            </w:tcBorders>
+            <w:tcMar>
+              <w:top w:w="57" w:type="dxa"/>
+              <w:left w:w="108" w:type="dxa"/>
+              <w:bottom w:w="57" w:type="dxa"/>
+              <w:right w:w="108" w:type="dxa"/>
+            </w:tcMar>
+          </w:tcPr>
+          <w:p>
+            <w:pPr>
+              <w:spacing w:after="160" w:line="259" w:lineRule="auto"/>
+              <w:rPr>
+                <w:rFonts w:ascii="Arial" w:hAnsi="Arial" w:cs="Arial"/>
+              </w:rPr>
+            </w:pPr>
+            <w:hyperlink r:id="rId12" w:history="1">
+              <w:r>
+                <w:rPr>
+                  <w:rStyle w:val="Hyperlink"/>
+                  <w:rFonts w:ascii="Arial" w:hAnsi="Arial" w:cs="Arial"/>
+                </w:rPr>
+                <w:t>https://github.com/department-for-transport-public/D-TRO/blob/main/Latest%20version%20(v3.4.0)/D-TRO-v3.4.0-schema.json</w:t>
+              </w:r>
+            </w:hyperlink>
+          </w:p>
+        </w:tc>
+      </w:tr>
+      <w:tr>
+        <w:tc>
+          <w:tcPr>
+            <w:tcW w:w="2149" w:type="dxa"/>
+            <w:hideMark/>
+          </w:tcPr>
+          <w:p>
+            <w:pPr>
+              <w:spacing w:after="160" w:line="259" w:lineRule="auto"/>
+              <w:rPr>
+                <w:rFonts w:ascii="Arial" w:hAnsi="Arial" w:cs="Arial"/>
+              </w:rPr>
+            </w:pPr>
+            <w:r>
+              <w:rPr>
+                <w:rFonts w:ascii="Arial" w:hAnsi="Arial" w:cs="Arial"/>
+              </w:rPr>
+              <w:t>Data Model (QEA)</w:t>
+            </w:r>
+          </w:p>
+        </w:tc>
+        <w:tc>
+          <w:tcPr>
+            <w:tcW w:w="3330" w:type="dxa"/>
+            <w:hideMark/>
+          </w:tcPr>
+          <w:p>
+            <w:pPr>
+              <w:spacing w:after="160" w:line="259" w:lineRule="auto"/>
+              <w:rPr>
+                <w:rFonts w:ascii="Arial" w:hAnsi="Arial" w:cs="Arial"/>
+              </w:rPr>
+            </w:pPr>
+            <w:r>
+              <w:rPr>
+                <w:rFonts w:ascii="Arial" w:hAnsi="Arial" w:cs="Arial"/>
+              </w:rPr>
+              <w:t>Enterprise Architect (QEA) file of the D-TRO Data Model release</w:t>
+            </w:r>
+          </w:p>
+        </w:tc>
+        <w:tc>
+          <w:tcPr>
+            <w:tcW w:w="1741" w:type="dxa"/>
+            <w:hideMark/>
+          </w:tcPr>
+          <w:p>
+            <w:pPr>
+              <w:spacing w:after="160" w:line="259" w:lineRule="auto"/>
+              <w:rPr>
+                <w:rFonts w:ascii="Arial" w:hAnsi="Arial" w:cs="Arial"/>
+              </w:rPr>
+            </w:pPr>
+            <w:r>
+              <w:rPr>
+                <w:rFonts w:ascii="Arial" w:hAnsi="Arial" w:cs="Arial"/>
+              </w:rPr>
+              <w:t>3.</w:t>
+            </w:r>
+            <w:r>
+              <w:rPr>
+                <w:rFonts w:ascii="Arial" w:hAnsi="Arial" w:cs="Arial"/>
+              </w:rPr>
+              <w:t>4</w:t>
+            </w:r>
+            <w:r>
+              <w:rPr>
+                <w:rFonts w:ascii="Arial" w:hAnsi="Arial" w:cs="Arial"/>
+              </w:rPr>
+              <w:t>.0</w:t>
+            </w:r>
+          </w:p>
+        </w:tc>
+        <w:tc>
+          <w:tcPr>
+            <w:tcW w:w="7340" w:type="dxa"/>
+            <w:hideMark/>
+          </w:tcPr>
+          <w:p>
+            <w:pPr>
+              <w:spacing w:after="160" w:line="259" w:lineRule="auto"/>
+              <w:rPr>
+                <w:rFonts w:ascii="Arial" w:hAnsi="Arial" w:cs="Arial"/>
+              </w:rPr>
+            </w:pPr>
+            <w:hyperlink r:id="rId13" w:history="1">
+              <w:r>
+                <w:rPr>
+                  <w:rStyle w:val="Hyperlink"/>
+                  <w:rFonts w:ascii="Arial" w:hAnsi="Arial" w:cs="Arial"/>
+                </w:rPr>
+                <w:t>https://github.com/department-for-transport-public/D-TRO/blob/main/Latest%20version%20(v3.4.0)/D-TRO-v3.4.0-data%20model.qea</w:t>
+              </w:r>
+            </w:hyperlink>
+          </w:p>
+        </w:tc>
+      </w:tr>
+      <w:tr>
+        <w:tc>
+          <w:tcPr>
+            <w:tcW w:w="2149" w:type="dxa"/>
+            <w:hideMark/>
+          </w:tcPr>
+          <w:p>
+            <w:pPr>
+              <w:spacing w:after="160" w:line="259" w:lineRule="auto"/>
+              <w:rPr>
+                <w:rFonts w:ascii="Arial" w:hAnsi="Arial" w:cs="Arial"/>
+              </w:rPr>
+            </w:pPr>
+            <w:r>
+              <w:rPr>
+                <w:rFonts w:ascii="Arial" w:hAnsi="Arial" w:cs="Arial"/>
+              </w:rPr>
+              <w:t>Data Model (XMI)</w:t>
+            </w:r>
+          </w:p>
+        </w:tc>
+        <w:tc>
+          <w:tcPr>
+            <w:tcW w:w="3330" w:type="dxa"/>
+            <w:hideMark/>
+          </w:tcPr>
+          <w:p>
+            <w:pPr>
+              <w:spacing w:after="160" w:line="259" w:lineRule="auto"/>
+              <w:rPr>
+                <w:rFonts w:ascii="Arial" w:hAnsi="Arial" w:cs="Arial"/>
+              </w:rPr>
+            </w:pPr>
+            <w:r>
+              <w:rPr>
+                <w:rFonts w:ascii="Arial" w:hAnsi="Arial" w:cs="Arial"/>
+              </w:rPr>
+              <w:t>XMI extract of the D-TRO Data Model release – XMI 1.1</w:t>
+            </w:r>
+          </w:p>
+        </w:tc>
+        <w:tc>
+          <w:tcPr>
+            <w:tcW w:w="1741" w:type="dxa"/>
+            <w:hideMark/>
+          </w:tcPr>
+          <w:p>
+            <w:pPr>
+              <w:spacing w:after="160" w:line="259" w:lineRule="auto"/>
+              <w:rPr>
+                <w:rFonts w:ascii="Arial" w:hAnsi="Arial" w:cs="Arial"/>
+              </w:rPr>
+            </w:pPr>
+            <w:r>
+              <w:rPr>
+                <w:rFonts w:ascii="Arial" w:hAnsi="Arial" w:cs="Arial"/>
+              </w:rPr>
+              <w:t>3.</w:t>
+            </w:r>
+            <w:r>
+              <w:rPr>
+                <w:rFonts w:ascii="Arial" w:hAnsi="Arial" w:cs="Arial"/>
+              </w:rPr>
+              <w:t>4</w:t>
+            </w:r>
+            <w:r>
+              <w:rPr>
+                <w:rFonts w:ascii="Arial" w:hAnsi="Arial" w:cs="Arial"/>
+              </w:rPr>
+              <w:t>.0</w:t>
+            </w:r>
+          </w:p>
+        </w:tc>
+        <w:tc>
+          <w:tcPr>
+            <w:tcW w:w="7340" w:type="dxa"/>
+            <w:hideMark/>
+          </w:tcPr>
+          <w:p>
+            <w:pPr>
+              <w:spacing w:after="160" w:line="259" w:lineRule="auto"/>
+              <w:rPr>
+                <w:rFonts w:ascii="Arial" w:hAnsi="Arial" w:cs="Arial"/>
+              </w:rPr>
+            </w:pPr>
+            <w:hyperlink r:id="rId14" w:history="1">
+              <w:r>
+                <w:rPr>
+                  <w:rStyle w:val="Hyperlink"/>
+                  <w:rFonts w:ascii="Arial" w:hAnsi="Arial" w:cs="Arial"/>
+                </w:rPr>
+                <w:t>https://github.com/department-for-transport-public/D-TRO/blob/main/Latest%20version%20(v3.4.0)/D-TRO-v3.4.0-xmi1_1.xml</w:t>
+              </w:r>
+            </w:hyperlink>
+          </w:p>
+        </w:tc>
+      </w:tr>
+      <w:tr>
+        <w:tc>
+          <w:tcPr>
+            <w:tcW w:w="2149" w:type="dxa"/>
+            <w:hideMark/>
+          </w:tcPr>
+          <w:p>
+            <w:pPr>
+              <w:spacing w:after="160" w:line="259" w:lineRule="auto"/>
+              <w:rPr>
+                <w:rFonts w:ascii="Arial" w:hAnsi="Arial" w:cs="Arial"/>
+              </w:rPr>
+            </w:pPr>
+            <w:r>
+              <w:rPr>
+                <w:rFonts w:ascii="Arial" w:hAnsi="Arial" w:cs="Arial"/>
+              </w:rPr>
+              <w:t>Data Model (XMI)</w:t>
+            </w:r>
+          </w:p>
+        </w:tc>
+        <w:tc>
+          <w:tcPr>
+            <w:tcW w:w="3330" w:type="dxa"/>
+            <w:hideMark/>
+          </w:tcPr>
+          <w:p>
+            <w:pPr>
+              <w:spacing w:after="160" w:line="259" w:lineRule="auto"/>
+              <w:rPr>
+                <w:rFonts w:ascii="Arial" w:hAnsi="Arial" w:cs="Arial"/>
+              </w:rPr>
+            </w:pPr>
+            <w:r>
+              <w:rPr>
+                <w:rFonts w:ascii="Arial" w:hAnsi="Arial" w:cs="Arial"/>
+              </w:rPr>
+              <w:t>XMI extract of the D-TRO Data Model release – XMI 2.1</w:t>
+            </w:r>
+          </w:p>
+        </w:tc>
+        <w:tc>
+          <w:tcPr>
+            <w:tcW w:w="1741" w:type="dxa"/>
+            <w:hideMark/>
+          </w:tcPr>
+          <w:p>
+            <w:pPr>
+              <w:spacing w:after="160" w:line="259" w:lineRule="auto"/>
+              <w:rPr>
+                <w:rFonts w:ascii="Arial" w:hAnsi="Arial" w:cs="Arial"/>
+              </w:rPr>
+            </w:pPr>
+            <w:r>
+              <w:rPr>
+                <w:rFonts w:ascii="Arial" w:hAnsi="Arial" w:cs="Arial"/>
+              </w:rPr>
+              <w:t>3.</w:t>
+            </w:r>
+            <w:r>
+              <w:rPr>
+                <w:rFonts w:ascii="Arial" w:hAnsi="Arial" w:cs="Arial"/>
+              </w:rPr>
+              <w:t>4</w:t>
+            </w:r>
+            <w:r>
+              <w:rPr>
+                <w:rFonts w:ascii="Arial" w:hAnsi="Arial" w:cs="Arial"/>
+              </w:rPr>
+              <w:t>.0</w:t>
+            </w:r>
+          </w:p>
+        </w:tc>
+        <w:tc>
+          <w:tcPr>
+            <w:tcW w:w="7340" w:type="dxa"/>
+            <w:hideMark/>
+          </w:tcPr>
+          <w:p>
+            <w:pPr>
+              <w:spacing w:after="160" w:line="259" w:lineRule="auto"/>
+              <w:rPr>
+                <w:rFonts w:ascii="Arial" w:hAnsi="Arial" w:cs="Arial"/>
+              </w:rPr>
+            </w:pPr>
+            <w:hyperlink r:id="rId15" w:history="1">
+              <w:r>
+                <w:rPr>
+                  <w:rStyle w:val="Hyperlink"/>
+                  <w:rFonts w:ascii="Arial" w:hAnsi="Arial" w:cs="Arial"/>
+                </w:rPr>
+                <w:t>https://github.com/department-for-transport-public/D-TRO/blob/main/Latest%20version%20(v3.4.0)/D-TRO-v3.4.0-xmi2_1.xml</w:t>
+              </w:r>
+            </w:hyperlink>
+          </w:p>
+        </w:tc>
+      </w:tr>
+      <w:tr>
+        <w:tc>
+          <w:tcPr>
+            <w:tcW w:w="2149" w:type="dxa"/>
+            <w:hideMark/>
+          </w:tcPr>
+          <w:p>
+            <w:pPr>
+              <w:spacing w:after="160" w:line="259" w:lineRule="auto"/>
+              <w:rPr>
+                <w:rFonts w:ascii="Arial" w:hAnsi="Arial" w:cs="Arial"/>
+              </w:rPr>
+            </w:pPr>
+            <w:r>
+              <w:rPr>
+                <w:rFonts w:ascii="Arial" w:hAnsi="Arial" w:cs="Arial"/>
+              </w:rPr>
+              <w:t>Data Model User Guide</w:t>
+            </w:r>
+          </w:p>
+        </w:tc>
+        <w:tc>
+          <w:tcPr>
+            <w:tcW w:w="3330" w:type="dxa"/>
+            <w:hideMark/>
+          </w:tcPr>
+          <w:p>
+            <w:pPr>
+              <w:spacing w:after="160" w:line="259" w:lineRule="auto"/>
+              <w:rPr>
+                <w:rFonts w:ascii="Arial" w:hAnsi="Arial" w:cs="Arial"/>
+              </w:rPr>
+            </w:pPr>
+            <w:r>
+              <w:rPr>
+                <w:rFonts w:ascii="Arial" w:hAnsi="Arial" w:cs="Arial"/>
+              </w:rPr>
+              <w:t xml:space="preserve">Document detailing the content and structure of the D-TRO Data Model </w:t>
+            </w:r>
+          </w:p>
+        </w:tc>
+        <w:tc>
+          <w:tcPr>
+            <w:tcW w:w="1741" w:type="dxa"/>
+            <w:hideMark/>
+          </w:tcPr>
+          <w:p>
+            <w:pPr>
+              <w:spacing w:after="160" w:line="259" w:lineRule="auto"/>
+              <w:rPr>
+                <w:rFonts w:ascii="Arial" w:hAnsi="Arial" w:cs="Arial"/>
+              </w:rPr>
+            </w:pPr>
+            <w:r>
+              <w:rPr>
+                <w:rFonts w:ascii="Arial" w:hAnsi="Arial" w:cs="Arial"/>
+              </w:rPr>
+              <w:t>1.0 (for Release 3.</w:t>
+            </w:r>
+            <w:r>
+              <w:rPr>
+                <w:rFonts w:ascii="Arial" w:hAnsi="Arial" w:cs="Arial"/>
+              </w:rPr>
+              <w:t>4</w:t>
+            </w:r>
+            <w:r>
+              <w:rPr>
+                <w:rFonts w:ascii="Arial" w:hAnsi="Arial" w:cs="Arial"/>
+              </w:rPr>
+              <w:t>.0)</w:t>
+            </w:r>
+          </w:p>
+        </w:tc>
+        <w:tc>
+          <w:tcPr>
+            <w:tcW w:w="7340" w:type="dxa"/>
+            <w:hideMark/>
+          </w:tcPr>
+          <w:p>
+            <w:pPr>
+              <w:spacing w:after="160" w:line="259" w:lineRule="auto"/>
+              <w:rPr>
+                <w:rFonts w:ascii="Arial" w:hAnsi="Arial" w:cs="Arial"/>
+              </w:rPr>
+            </w:pPr>
+            <w:hyperlink r:id="rId16" w:history="1">
+              <w:r>
+                <w:rPr>
+                  <w:rStyle w:val="Hyperlink"/>
+                  <w:rFonts w:ascii="Arial" w:hAnsi="Arial" w:cs="Arial"/>
+                </w:rPr>
+                <w:t>https://github.com/department-for-transport-public/D-TRO/blob/main/Latest%20version%20(v3.4.0)/D-TRO-v3.4.0-data%20model%20user%20guide_v1.pdf</w:t>
+              </w:r>
+            </w:hyperlink>
+          </w:p>
+        </w:tc>
+      </w:tr>
+      <w:tr>
+        <w:trPr>
+          <w:trHeight w:val="300"/>
+        </w:trPr>
+        <w:tc>
+          <w:tcPr>
+            <w:tcW w:w="2149" w:type="dxa"/>
+            <w:hideMark/>
+          </w:tcPr>
+          <w:p>
+            <w:pPr>
+              <w:spacing w:after="160" w:line="259" w:lineRule="auto"/>
+              <w:rPr>
+                <w:rFonts w:ascii="Arial" w:hAnsi="Arial" w:cs="Arial"/>
+              </w:rPr>
+            </w:pPr>
+            <w:r>
+              <w:rPr>
+                <w:rFonts w:ascii="Arial" w:hAnsi="Arial" w:cs="Arial"/>
+              </w:rPr>
+              <w:lastRenderedPageBreak/>
+              <w:t xml:space="preserve">Interface Control Document (Consumers) </w:t>
+            </w:r>
+          </w:p>
+        </w:tc>
+        <w:tc>
+          <w:tcPr>
+            <w:tcW w:w="3330" w:type="dxa"/>
+            <w:hideMark/>
+          </w:tcPr>
+          <w:p>
+            <w:pPr>
+              <w:spacing w:after="160" w:line="259" w:lineRule="auto"/>
+              <w:rPr>
+                <w:rFonts w:ascii="Arial" w:hAnsi="Arial" w:cs="Arial"/>
+              </w:rPr>
+            </w:pPr>
+            <w:r>
+              <w:rPr>
+                <w:rFonts w:ascii="Arial" w:hAnsi="Arial" w:cs="Arial"/>
+              </w:rPr>
+              <w:t>Document detailing the interface and APIs for Data Consumers</w:t>
+            </w:r>
+          </w:p>
+        </w:tc>
+        <w:tc>
+          <w:tcPr>
+            <w:tcW w:w="1741" w:type="dxa"/>
+          </w:tcPr>
+          <w:p>
+            <w:pPr>
+              <w:spacing w:after="160" w:line="259" w:lineRule="auto"/>
+              <w:rPr>
+                <w:rFonts w:ascii="Arial" w:hAnsi="Arial" w:cs="Arial"/>
+              </w:rPr>
+            </w:pPr>
+            <w:r>
+              <w:rPr>
+                <w:rFonts w:ascii="Arial" w:hAnsi="Arial" w:cs="Arial"/>
+              </w:rPr>
+              <w:t>2.</w:t>
+            </w:r>
+            <w:r>
+              <w:rPr>
+                <w:rFonts w:ascii="Arial" w:hAnsi="Arial" w:cs="Arial"/>
+              </w:rPr>
+              <w:t>4</w:t>
+            </w:r>
+            <w:r>
+              <w:rPr>
+                <w:rFonts w:ascii="Arial" w:hAnsi="Arial" w:cs="Arial"/>
+              </w:rPr>
+              <w:t xml:space="preserve"> (for Release 3.</w:t>
+            </w:r>
+            <w:r>
+              <w:rPr>
+                <w:rFonts w:ascii="Arial" w:hAnsi="Arial" w:cs="Arial"/>
+              </w:rPr>
+              <w:t>4</w:t>
+            </w:r>
+            <w:r>
+              <w:rPr>
+                <w:rFonts w:ascii="Arial" w:hAnsi="Arial" w:cs="Arial"/>
+              </w:rPr>
+              <w:t>.0)</w:t>
+            </w:r>
+          </w:p>
+          <w:p>
+            <w:pPr>
+              <w:spacing w:after="160" w:line="259" w:lineRule="auto"/>
+              <w:rPr>
+                <w:rFonts w:ascii="Arial" w:hAnsi="Arial" w:cs="Arial"/>
+              </w:rPr>
+            </w:pPr>
+          </w:p>
+        </w:tc>
+        <w:tc>
+          <w:tcPr>
+            <w:tcW w:w="7340" w:type="dxa"/>
+            <w:hideMark/>
+          </w:tcPr>
+          <w:p>
+            <w:pPr>
+              <w:spacing w:after="160" w:line="259" w:lineRule="auto"/>
+              <w:rPr>
+                <w:rFonts w:ascii="Arial" w:hAnsi="Arial" w:cs="Arial"/>
+              </w:rPr>
+            </w:pPr>
+            <w:hyperlink r:id="rId17" w:history="1">
+              <w:r>
+                <w:rPr>
+                  <w:rStyle w:val="Hyperlink"/>
+                  <w:rFonts w:ascii="Arial" w:hAnsi="Arial" w:cs="Arial"/>
+                </w:rPr>
+                <w:t>https://github.com/department-for-transport-public/D-TRO/blob/main/Latest%20version%20(v3.4.0)/D-TRO-ICD%20for%20Consumers_v2.4.pdf</w:t>
+              </w:r>
+            </w:hyperlink>
+          </w:p>
+        </w:tc>
+      </w:tr>
+      <w:tr>
+        <w:trPr>
+          <w:trHeight w:val="300"/>
+        </w:trPr>
+        <w:tc>
+          <w:tcPr>
+            <w:tcW w:w="2149" w:type="dxa"/>
+            <w:hideMark/>
+          </w:tcPr>
+          <w:p>
+            <w:pPr>
+              <w:spacing w:after="160" w:line="259" w:lineRule="auto"/>
+              <w:rPr>
+                <w:rFonts w:ascii="Arial" w:hAnsi="Arial" w:cs="Arial"/>
+              </w:rPr>
+            </w:pPr>
+            <w:r>
+              <w:rPr>
+                <w:rFonts w:ascii="Arial" w:hAnsi="Arial" w:cs="Arial"/>
+              </w:rPr>
+              <w:t xml:space="preserve">Interface Control Document (Publishers) </w:t>
+            </w:r>
+          </w:p>
+        </w:tc>
+        <w:tc>
+          <w:tcPr>
+            <w:tcW w:w="3330" w:type="dxa"/>
+            <w:hideMark/>
+          </w:tcPr>
+          <w:p>
+            <w:pPr>
+              <w:spacing w:after="160" w:line="259" w:lineRule="auto"/>
+              <w:rPr>
+                <w:rFonts w:ascii="Arial" w:hAnsi="Arial" w:cs="Arial"/>
+              </w:rPr>
+            </w:pPr>
+            <w:r>
+              <w:rPr>
+                <w:rFonts w:ascii="Arial" w:hAnsi="Arial" w:cs="Arial"/>
+              </w:rPr>
+              <w:t>Document detailing the interface and APIs for Data Publishers</w:t>
+            </w:r>
+          </w:p>
+        </w:tc>
+        <w:tc>
+          <w:tcPr>
+            <w:tcW w:w="1741" w:type="dxa"/>
+          </w:tcPr>
+          <w:p>
+            <w:pPr>
+              <w:spacing w:after="160" w:line="259" w:lineRule="auto"/>
+              <w:rPr>
+                <w:rFonts w:ascii="Arial" w:hAnsi="Arial" w:cs="Arial"/>
+              </w:rPr>
+            </w:pPr>
+            <w:r>
+              <w:rPr>
+                <w:rFonts w:ascii="Arial" w:hAnsi="Arial" w:cs="Arial"/>
+              </w:rPr>
+              <w:t>2.</w:t>
+            </w:r>
+            <w:r>
+              <w:rPr>
+                <w:rFonts w:ascii="Arial" w:hAnsi="Arial" w:cs="Arial"/>
+              </w:rPr>
+              <w:t>4</w:t>
+            </w:r>
+            <w:r>
+              <w:rPr>
+                <w:rFonts w:ascii="Arial" w:hAnsi="Arial" w:cs="Arial"/>
+              </w:rPr>
+              <w:t xml:space="preserve"> (for Release 3.</w:t>
+            </w:r>
+            <w:r>
+              <w:rPr>
+                <w:rFonts w:ascii="Arial" w:hAnsi="Arial" w:cs="Arial"/>
+              </w:rPr>
+              <w:t>4</w:t>
+            </w:r>
+            <w:r>
+              <w:rPr>
+                <w:rFonts w:ascii="Arial" w:hAnsi="Arial" w:cs="Arial"/>
+              </w:rPr>
+              <w:t>.0)</w:t>
+            </w:r>
+          </w:p>
+        </w:tc>
+        <w:tc>
+          <w:tcPr>
+            <w:tcW w:w="7340" w:type="dxa"/>
+            <w:hideMark/>
+          </w:tcPr>
+          <w:p>
+            <w:pPr>
+              <w:spacing w:after="160" w:line="259" w:lineRule="auto"/>
+              <w:rPr>
+                <w:rFonts w:ascii="Arial" w:hAnsi="Arial" w:cs="Arial"/>
+              </w:rPr>
+            </w:pPr>
+            <w:hyperlink r:id="rId18" w:history="1">
+              <w:r>
+                <w:rPr>
+                  <w:rStyle w:val="Hyperlink"/>
+                  <w:rFonts w:ascii="Arial" w:hAnsi="Arial" w:cs="Arial"/>
+                </w:rPr>
+                <w:t>https://github.com/department-for-transport-public/D-TRO/blob/main/Latest%20version%20(v3.4.0)/D-TRO-ICD%20for%20Publishers-TRA-DSP_v2.4.pdf</w:t>
+              </w:r>
+            </w:hyperlink>
+          </w:p>
+        </w:tc>
+      </w:tr>
+    </w:tbl>
+    <w:p>
+      <w:pPr>
+        <w:rPr>
+          <w:rFonts w:ascii="Arial" w:hAnsi="Arial" w:cs="Arial"/>
+          <w:b/>
+          <w:bCs/>
+        </w:rPr>
+      </w:pPr>
+    </w:p>
+    <w:p>
+      <w:pPr>
+        <w:rPr>
+          <w:rFonts w:ascii="Arial" w:hAnsi="Arial" w:cs="Arial"/>
+        </w:rPr>
+      </w:pPr>
+      <w:r>
+        <w:rPr>
+          <w:rFonts w:ascii="Arial" w:hAnsi="Arial" w:cs="Arial"/>
+        </w:rPr>
+        <w:t>There are also updated versions of several example files:</w:t>
+      </w:r>
+    </w:p>
+    <w:tbl>
+      <w:tblPr>
+        <w:tblW w:w="14591" w:type="dxa"/>
+        <w:tblBorders>
+          <w:top w:val="single" w:sz="8" w:space="0" w:color="A3A3A3"/>
+          <w:left w:val="single" w:sz="8" w:space="0" w:color="A3A3A3"/>
+          <w:bottom w:val="single" w:sz="8" w:space="0" w:color="A3A3A3"/>
+          <w:right w:val="single" w:sz="8" w:space="0" w:color="A3A3A3"/>
+        </w:tblBorders>
+        <w:tblCellMar>
+          <w:left w:w="0" w:type="dxa"/>
+          <w:right w:w="0" w:type="dxa"/>
+        </w:tblCellMar>
+        <w:tblLook w:val="04A0" w:firstRow="1" w:lastRow="0" w:firstColumn="1" w:lastColumn="0" w:noHBand="0" w:noVBand="1"/>
+      </w:tblPr>
+      <w:tblGrid>
+        <w:gridCol w:w="7645"/>
+        <w:gridCol w:w="6946"/>
+      </w:tblGrid>
+      <w:tr>
+        <w:tc>
+          <w:tcPr>
+            <w:tcW w:w="7645" w:type="dxa"/>
+            <w:tcBorders>
+              <w:top w:val="single" w:sz="8" w:space="0" w:color="A3A3A3"/>
+              <w:left w:val="single" w:sz="8" w:space="0" w:color="A3A3A3"/>
+              <w:bottom w:val="single" w:sz="8" w:space="0" w:color="A3A3A3"/>
+              <w:right w:val="single" w:sz="8" w:space="0" w:color="A3A3A3"/>
+            </w:tcBorders>
+            <w:tcMar>
+              <w:top w:w="80" w:type="dxa"/>
+              <w:left w:w="80" w:type="dxa"/>
+              <w:bottom w:w="80" w:type="dxa"/>
+              <w:right w:w="80" w:type="dxa"/>
+            </w:tcMar>
+            <w:hideMark/>
+          </w:tcPr>
+          <w:p>
+            <w:pPr>
+              <w:spacing w:before="60" w:after="60" w:line="240" w:lineRule="auto"/>
+              <w:rPr>
+                <w:rFonts w:ascii="Arial" w:hAnsi="Arial" w:cs="Arial"/>
+              </w:rPr>
+            </w:pPr>
+            <w:r>
+              <w:rPr>
+                <w:rFonts w:ascii="Arial" w:hAnsi="Arial" w:cs="Arial"/>
+              </w:rPr>
+              <w:t>Locator</w:t>
+            </w:r>
+          </w:p>
+        </w:tc>
+        <w:tc>
+          <w:tcPr>
+            <w:tcW w:w="6946" w:type="dxa"/>
+            <w:tcBorders>
+              <w:top w:val="single" w:sz="8" w:space="0" w:color="A3A3A3"/>
+              <w:left w:val="single" w:sz="8" w:space="0" w:color="A3A3A3"/>
+              <w:bottom w:val="single" w:sz="8" w:space="0" w:color="A3A3A3"/>
+              <w:right w:val="single" w:sz="8" w:space="0" w:color="A3A3A3"/>
+            </w:tcBorders>
+            <w:tcMar>
+              <w:top w:w="80" w:type="dxa"/>
+              <w:left w:w="80" w:type="dxa"/>
+              <w:bottom w:w="80" w:type="dxa"/>
+              <w:right w:w="80" w:type="dxa"/>
+            </w:tcMar>
+            <w:hideMark/>
+          </w:tcPr>
+          <w:p>
+            <w:pPr>
+              <w:spacing w:before="60" w:after="60" w:line="240" w:lineRule="auto"/>
+              <w:rPr>
+                <w:rFonts w:ascii="Arial" w:hAnsi="Arial" w:cs="Arial"/>
+              </w:rPr>
+            </w:pPr>
+            <w:r>
+              <w:rPr>
+                <w:rFonts w:ascii="Arial" w:hAnsi="Arial" w:cs="Arial"/>
+              </w:rPr>
+              <w:t>Description</w:t>
+            </w:r>
+          </w:p>
+        </w:tc>
+      </w:tr>
+      <w:tr>
+        <w:tc>
+          <w:tcPr>
+            <w:tcW w:w="7645" w:type="dxa"/>
+            <w:tcBorders>
+              <w:top w:val="single" w:sz="8" w:space="0" w:color="A3A3A3"/>
+              <w:left w:val="single" w:sz="8" w:space="0" w:color="A3A3A3"/>
+              <w:bottom w:val="single" w:sz="8" w:space="0" w:color="A3A3A3"/>
+              <w:right w:val="single" w:sz="8" w:space="0" w:color="A3A3A3"/>
+            </w:tcBorders>
+            <w:tcMar>
+              <w:top w:w="80" w:type="dxa"/>
+              <w:left w:w="80" w:type="dxa"/>
+              <w:bottom w:w="80" w:type="dxa"/>
+              <w:right w:w="80" w:type="dxa"/>
+            </w:tcMar>
+          </w:tcPr>
+          <w:p>
+            <w:pPr>
+              <w:rPr>
+                <w:rFonts w:ascii="Arial" w:hAnsi="Arial" w:cs="Arial"/>
+              </w:rPr>
+            </w:pPr>
+            <w:hyperlink r:id="rId19" w:history="1">
+              <w:r>
+                <w:rPr>
+                  <w:rStyle w:val="Hyperlink"/>
+                  <w:rFonts w:ascii="Arial" w:hAnsi="Arial" w:cs="Arial"/>
+                </w:rPr>
+                <w:t>https://github.com/department-for-transport-public/D-TRO/blob/main/Latest%20version%20(v3.4.0)/D-TRO-v3.4.0-example-Derbyshire%202024%20DJ388%20partial.json</w:t>
+              </w:r>
+            </w:hyperlink>
+          </w:p>
+        </w:tc>
+        <w:tc>
+          <w:tcPr>
+            <w:tcW w:w="6946" w:type="dxa"/>
+            <w:tcBorders>
+              <w:top w:val="single" w:sz="8" w:space="0" w:color="A3A3A3"/>
+              <w:left w:val="single" w:sz="8" w:space="0" w:color="A3A3A3"/>
+              <w:bottom w:val="single" w:sz="8" w:space="0" w:color="A3A3A3"/>
+              <w:right w:val="single" w:sz="8" w:space="0" w:color="A3A3A3"/>
+            </w:tcBorders>
+            <w:tcMar>
+              <w:top w:w="80" w:type="dxa"/>
+              <w:left w:w="80" w:type="dxa"/>
+              <w:bottom w:w="80" w:type="dxa"/>
+              <w:right w:w="80" w:type="dxa"/>
+            </w:tcMar>
+            <w:hideMark/>
+          </w:tcPr>
+          <w:p>
+            <w:pPr>
+              <w:rPr>
+                <w:rFonts w:ascii="Arial" w:hAnsi="Arial" w:cs="Arial"/>
+              </w:rPr>
+            </w:pPr>
+            <w:r>
+              <w:rPr>
+                <w:rFonts w:ascii="Arial" w:hAnsi="Arial" w:cs="Arial"/>
+              </w:rPr>
+              <w:t>Partial sample from real TRO</w:t>
+            </w:r>
+          </w:p>
+        </w:tc>
+      </w:tr>
+      <w:tr>
+        <w:tc>
+          <w:tcPr>
+            <w:tcW w:w="7645" w:type="dxa"/>
+            <w:tcBorders>
+              <w:top w:val="single" w:sz="8" w:space="0" w:color="A3A3A3"/>
+              <w:left w:val="single" w:sz="8" w:space="0" w:color="A3A3A3"/>
+              <w:bottom w:val="single" w:sz="8" w:space="0" w:color="A3A3A3"/>
+              <w:right w:val="single" w:sz="8" w:space="0" w:color="A3A3A3"/>
+            </w:tcBorders>
+            <w:tcMar>
+              <w:top w:w="80" w:type="dxa"/>
+              <w:left w:w="80" w:type="dxa"/>
+              <w:bottom w:w="80" w:type="dxa"/>
+              <w:right w:w="80" w:type="dxa"/>
+            </w:tcMar>
+          </w:tcPr>
+          <w:p>
+            <w:pPr>
+              <w:rPr>
+                <w:rFonts w:ascii="Arial" w:hAnsi="Arial" w:cs="Arial"/>
+              </w:rPr>
+            </w:pPr>
+            <w:hyperlink r:id="rId20" w:history="1">
+              <w:r>
+                <w:rPr>
+                  <w:rStyle w:val="Hyperlink"/>
+                  <w:rFonts w:ascii="Arial" w:hAnsi="Arial" w:cs="Arial"/>
+                </w:rPr>
+                <w:t>https://github.com/department-for-transport-public/D-TRO/blob/main/Latest%20version%20(v3.4.0)/D-TRO-v3.4.0-example-TTRO-HeightRestrictionwithConditions.json</w:t>
+              </w:r>
+            </w:hyperlink>
+          </w:p>
+        </w:tc>
+        <w:tc>
+          <w:tcPr>
+            <w:tcW w:w="6946" w:type="dxa"/>
+            <w:tcBorders>
+              <w:top w:val="single" w:sz="8" w:space="0" w:color="A3A3A3"/>
+              <w:left w:val="single" w:sz="8" w:space="0" w:color="A3A3A3"/>
+              <w:bottom w:val="single" w:sz="8" w:space="0" w:color="A3A3A3"/>
+              <w:right w:val="single" w:sz="8" w:space="0" w:color="A3A3A3"/>
+            </w:tcBorders>
+            <w:tcMar>
+              <w:top w:w="80" w:type="dxa"/>
+              <w:left w:w="80" w:type="dxa"/>
+              <w:bottom w:w="80" w:type="dxa"/>
+              <w:right w:w="80" w:type="dxa"/>
+            </w:tcMar>
+            <w:hideMark/>
+          </w:tcPr>
+          <w:p>
+            <w:pPr>
+              <w:rPr>
+                <w:rFonts w:ascii="Arial" w:hAnsi="Arial" w:cs="Arial"/>
+              </w:rPr>
+            </w:pPr>
+            <w:r>
+              <w:rPr>
+                <w:rFonts w:ascii="Arial" w:hAnsi="Arial" w:cs="Arial"/>
+              </w:rPr>
+              <w:t>TTRO example with temporary height restriction and multiple conditions</w:t>
+            </w:r>
+          </w:p>
+        </w:tc>
+      </w:tr>
+      <w:tr>
+        <w:tc>
+          <w:tcPr>
+            <w:tcW w:w="7645" w:type="dxa"/>
+            <w:tcBorders>
+              <w:top w:val="single" w:sz="8" w:space="0" w:color="A3A3A3"/>
+              <w:left w:val="single" w:sz="8" w:space="0" w:color="A3A3A3"/>
+              <w:bottom w:val="single" w:sz="8" w:space="0" w:color="A3A3A3"/>
+              <w:right w:val="single" w:sz="8" w:space="0" w:color="A3A3A3"/>
+            </w:tcBorders>
+            <w:tcMar>
+              <w:top w:w="80" w:type="dxa"/>
+              <w:left w:w="80" w:type="dxa"/>
+              <w:bottom w:w="80" w:type="dxa"/>
+              <w:right w:w="80" w:type="dxa"/>
+            </w:tcMar>
+          </w:tcPr>
+          <w:p>
+            <w:pPr>
+              <w:rPr>
+                <w:rFonts w:ascii="Arial" w:hAnsi="Arial" w:cs="Arial"/>
+              </w:rPr>
+            </w:pPr>
+            <w:hyperlink r:id="rId21" w:history="1">
+              <w:r>
+                <w:rPr>
+                  <w:rStyle w:val="Hyperlink"/>
+                  <w:rFonts w:ascii="Arial" w:hAnsi="Arial" w:cs="Arial"/>
+                </w:rPr>
+                <w:t>https://github.com/department-for-transport-public/D-TRO/blob/main/Latest%20version%20(v3.4.0)/D-TRO-v3.4.0-example-TTRO-multiple-nested-condition-sets.json</w:t>
+              </w:r>
+            </w:hyperlink>
+          </w:p>
+        </w:tc>
+        <w:tc>
+          <w:tcPr>
+            <w:tcW w:w="6946" w:type="dxa"/>
+            <w:tcBorders>
+              <w:top w:val="single" w:sz="8" w:space="0" w:color="A3A3A3"/>
+              <w:left w:val="single" w:sz="8" w:space="0" w:color="A3A3A3"/>
+              <w:bottom w:val="single" w:sz="8" w:space="0" w:color="A3A3A3"/>
+              <w:right w:val="single" w:sz="8" w:space="0" w:color="A3A3A3"/>
+            </w:tcBorders>
+            <w:tcMar>
+              <w:top w:w="80" w:type="dxa"/>
+              <w:left w:w="80" w:type="dxa"/>
+              <w:bottom w:w="80" w:type="dxa"/>
+              <w:right w:w="80" w:type="dxa"/>
+            </w:tcMar>
+            <w:hideMark/>
+          </w:tcPr>
+          <w:p>
+            <w:pPr>
+              <w:rPr>
+                <w:rFonts w:ascii="Arial" w:hAnsi="Arial" w:cs="Arial"/>
+              </w:rPr>
+            </w:pPr>
+            <w:r>
+              <w:rPr>
+                <w:rFonts w:ascii="Arial" w:hAnsi="Arial" w:cs="Arial"/>
+              </w:rPr>
+              <w:t xml:space="preserve">TTRO example </w:t>
+            </w:r>
+            <w:r>
+              <w:rPr>
+                <w:rFonts w:ascii="Arial" w:hAnsi="Arial" w:cs="Arial"/>
+                <w:u w:val="single"/>
+              </w:rPr>
+              <w:t xml:space="preserve">with nested </w:t>
+            </w:r>
+            <w:proofErr w:type="spellStart"/>
+            <w:r>
+              <w:rPr>
+                <w:rFonts w:ascii="Arial" w:hAnsi="Arial" w:cs="Arial"/>
+                <w:u w:val="single"/>
+              </w:rPr>
+              <w:t>ConditionSets</w:t>
+            </w:r>
+            <w:proofErr w:type="spellEnd"/>
+            <w:r>
+              <w:rPr>
+                <w:rFonts w:ascii="Arial" w:hAnsi="Arial" w:cs="Arial"/>
+                <w:u w:val="single"/>
+              </w:rPr>
+              <w:t xml:space="preserve"> and Conditions</w:t>
+            </w:r>
+          </w:p>
+        </w:tc>
+      </w:tr>
+      <w:tr>
+        <w:tc>
+          <w:tcPr>
+            <w:tcW w:w="7645" w:type="dxa"/>
+            <w:tcBorders>
+              <w:top w:val="single" w:sz="8" w:space="0" w:color="A3A3A3"/>
+              <w:left w:val="single" w:sz="8" w:space="0" w:color="A3A3A3"/>
+              <w:bottom w:val="single" w:sz="8" w:space="0" w:color="A3A3A3"/>
+              <w:right w:val="single" w:sz="8" w:space="0" w:color="A3A3A3"/>
+            </w:tcBorders>
+            <w:tcMar>
+              <w:top w:w="80" w:type="dxa"/>
+              <w:left w:w="80" w:type="dxa"/>
+              <w:bottom w:w="80" w:type="dxa"/>
+              <w:right w:w="80" w:type="dxa"/>
+            </w:tcMar>
+          </w:tcPr>
+          <w:p>
+            <w:pPr>
+              <w:rPr>
+                <w:rFonts w:ascii="Arial" w:hAnsi="Arial" w:cs="Arial"/>
+              </w:rPr>
+            </w:pPr>
+            <w:hyperlink r:id="rId22" w:history="1">
+              <w:r>
+                <w:rPr>
+                  <w:rStyle w:val="Hyperlink"/>
+                  <w:rFonts w:ascii="Arial" w:hAnsi="Arial" w:cs="Arial"/>
+                </w:rPr>
+                <w:t>https://github.com/department-for-transport-public/D-TRO/blob/main/Latest%20version%20(v3.4.0)/D-TRO-v3.4.0-example-TTRO-RoadClosureWithDiversionRoute.json</w:t>
+              </w:r>
+            </w:hyperlink>
+          </w:p>
+        </w:tc>
+        <w:tc>
+          <w:tcPr>
+            <w:tcW w:w="6946" w:type="dxa"/>
+            <w:tcBorders>
+              <w:top w:val="single" w:sz="8" w:space="0" w:color="A3A3A3"/>
+              <w:left w:val="single" w:sz="8" w:space="0" w:color="A3A3A3"/>
+              <w:bottom w:val="single" w:sz="8" w:space="0" w:color="A3A3A3"/>
+              <w:right w:val="single" w:sz="8" w:space="0" w:color="A3A3A3"/>
+            </w:tcBorders>
+            <w:tcMar>
+              <w:top w:w="80" w:type="dxa"/>
+              <w:left w:w="80" w:type="dxa"/>
+              <w:bottom w:w="80" w:type="dxa"/>
+              <w:right w:w="80" w:type="dxa"/>
+            </w:tcMar>
+            <w:hideMark/>
+          </w:tcPr>
+          <w:p>
+            <w:pPr>
+              <w:rPr>
+                <w:rFonts w:ascii="Arial" w:hAnsi="Arial" w:cs="Arial"/>
+              </w:rPr>
+            </w:pPr>
+            <w:r>
+              <w:rPr>
+                <w:rFonts w:ascii="Arial" w:hAnsi="Arial" w:cs="Arial"/>
+              </w:rPr>
+              <w:t xml:space="preserve">TTRO temporary road closure </w:t>
+            </w:r>
+            <w:r>
+              <w:rPr>
+                <w:rFonts w:ascii="Arial" w:hAnsi="Arial" w:cs="Arial"/>
+                <w:u w:val="single"/>
+              </w:rPr>
+              <w:t>with diversion route</w:t>
+            </w:r>
+            <w:r>
+              <w:rPr>
+                <w:rFonts w:ascii="Arial" w:hAnsi="Arial" w:cs="Arial"/>
+              </w:rPr>
+              <w:t xml:space="preserve"> </w:t>
+            </w:r>
+          </w:p>
+        </w:tc>
+      </w:tr>
+      <w:tr>
+        <w:tc>
+          <w:tcPr>
+            <w:tcW w:w="7645" w:type="dxa"/>
+            <w:tcBorders>
+              <w:top w:val="single" w:sz="8" w:space="0" w:color="A3A3A3"/>
+              <w:left w:val="single" w:sz="8" w:space="0" w:color="A3A3A3"/>
+              <w:bottom w:val="single" w:sz="8" w:space="0" w:color="A3A3A3"/>
+              <w:right w:val="single" w:sz="8" w:space="0" w:color="A3A3A3"/>
+            </w:tcBorders>
+            <w:tcMar>
+              <w:top w:w="80" w:type="dxa"/>
+              <w:left w:w="80" w:type="dxa"/>
+              <w:bottom w:w="80" w:type="dxa"/>
+              <w:right w:w="80" w:type="dxa"/>
+            </w:tcMar>
+          </w:tcPr>
+          <w:p>
+            <w:pPr>
+              <w:rPr>
+                <w:rFonts w:ascii="Arial" w:hAnsi="Arial" w:cs="Arial"/>
+              </w:rPr>
+            </w:pPr>
+            <w:hyperlink r:id="rId23" w:history="1">
+              <w:r>
+                <w:rPr>
+                  <w:rStyle w:val="Hyperlink"/>
+                  <w:rFonts w:ascii="Arial" w:hAnsi="Arial" w:cs="Arial"/>
+                </w:rPr>
+                <w:t>https://github.com/department-for-transport-public/D-TRO/blob/main/Latest%20version%20(v3.4.0)/D-TRO-v3.4.0-example-TTRO-TempOneWayWithConditions.json</w:t>
+              </w:r>
+            </w:hyperlink>
+          </w:p>
+        </w:tc>
+        <w:tc>
+          <w:tcPr>
+            <w:tcW w:w="6946" w:type="dxa"/>
+            <w:tcBorders>
+              <w:top w:val="single" w:sz="8" w:space="0" w:color="A3A3A3"/>
+              <w:left w:val="single" w:sz="8" w:space="0" w:color="A3A3A3"/>
+              <w:bottom w:val="single" w:sz="8" w:space="0" w:color="A3A3A3"/>
+              <w:right w:val="single" w:sz="8" w:space="0" w:color="A3A3A3"/>
+            </w:tcBorders>
+            <w:tcMar>
+              <w:top w:w="80" w:type="dxa"/>
+              <w:left w:w="80" w:type="dxa"/>
+              <w:bottom w:w="80" w:type="dxa"/>
+              <w:right w:w="80" w:type="dxa"/>
+            </w:tcMar>
+            <w:hideMark/>
+          </w:tcPr>
+          <w:p>
+            <w:pPr>
+              <w:rPr>
+                <w:rFonts w:ascii="Arial" w:hAnsi="Arial" w:cs="Arial"/>
+              </w:rPr>
+            </w:pPr>
+            <w:r>
+              <w:rPr>
+                <w:rFonts w:ascii="Arial" w:hAnsi="Arial" w:cs="Arial"/>
+              </w:rPr>
+              <w:t>TTRO with temporary one way with conditions</w:t>
+            </w:r>
+          </w:p>
+        </w:tc>
+      </w:tr>
+      <w:tr>
+        <w:tc>
+          <w:tcPr>
+            <w:tcW w:w="7645" w:type="dxa"/>
+            <w:tcBorders>
+              <w:top w:val="single" w:sz="8" w:space="0" w:color="A3A3A3"/>
+              <w:left w:val="single" w:sz="8" w:space="0" w:color="A3A3A3"/>
+              <w:bottom w:val="single" w:sz="8" w:space="0" w:color="A3A3A3"/>
+              <w:right w:val="single" w:sz="8" w:space="0" w:color="A3A3A3"/>
+            </w:tcBorders>
+            <w:tcMar>
+              <w:top w:w="80" w:type="dxa"/>
+              <w:left w:w="80" w:type="dxa"/>
+              <w:bottom w:w="80" w:type="dxa"/>
+              <w:right w:w="80" w:type="dxa"/>
+            </w:tcMar>
+          </w:tcPr>
+          <w:p>
+            <w:pPr>
+              <w:rPr>
+                <w:rFonts w:ascii="Arial" w:hAnsi="Arial" w:cs="Arial"/>
+              </w:rPr>
+            </w:pPr>
+            <w:hyperlink r:id="rId24" w:history="1">
+              <w:r>
+                <w:rPr>
+                  <w:rStyle w:val="Hyperlink"/>
+                  <w:rFonts w:ascii="Arial" w:hAnsi="Arial" w:cs="Arial"/>
+                </w:rPr>
+                <w:t>https://github.com/department-for-transport-public/D-TRO/blob/main/Latest%20version%20(v3.4.0)/D-TRO-v3.4.0-example-TTRO-SuspensionOneWay.json</w:t>
+              </w:r>
+            </w:hyperlink>
+          </w:p>
+        </w:tc>
+        <w:tc>
+          <w:tcPr>
+            <w:tcW w:w="6946" w:type="dxa"/>
+            <w:tcBorders>
+              <w:top w:val="single" w:sz="8" w:space="0" w:color="A3A3A3"/>
+              <w:left w:val="single" w:sz="8" w:space="0" w:color="A3A3A3"/>
+              <w:bottom w:val="single" w:sz="8" w:space="0" w:color="A3A3A3"/>
+              <w:right w:val="single" w:sz="8" w:space="0" w:color="A3A3A3"/>
+            </w:tcBorders>
+            <w:tcMar>
+              <w:top w:w="80" w:type="dxa"/>
+              <w:left w:w="80" w:type="dxa"/>
+              <w:bottom w:w="80" w:type="dxa"/>
+              <w:right w:w="80" w:type="dxa"/>
+            </w:tcMar>
+            <w:hideMark/>
+          </w:tcPr>
+          <w:p>
+            <w:pPr>
+              <w:rPr>
+                <w:rFonts w:ascii="Arial" w:hAnsi="Arial" w:cs="Arial"/>
+              </w:rPr>
+            </w:pPr>
+            <w:r>
+              <w:rPr>
+                <w:rFonts w:ascii="Arial" w:hAnsi="Arial" w:cs="Arial"/>
+              </w:rPr>
+              <w:t>TTRO with suspension of one way</w:t>
+            </w:r>
+          </w:p>
+        </w:tc>
+      </w:tr>
+      <w:tr>
+        <w:tc>
+          <w:tcPr>
+            <w:tcW w:w="7645" w:type="dxa"/>
+            <w:tcBorders>
+              <w:top w:val="single" w:sz="8" w:space="0" w:color="A3A3A3"/>
+              <w:left w:val="single" w:sz="8" w:space="0" w:color="A3A3A3"/>
+              <w:bottom w:val="single" w:sz="8" w:space="0" w:color="A3A3A3"/>
+              <w:right w:val="single" w:sz="8" w:space="0" w:color="A3A3A3"/>
+            </w:tcBorders>
+            <w:tcMar>
+              <w:top w:w="80" w:type="dxa"/>
+              <w:left w:w="80" w:type="dxa"/>
+              <w:bottom w:w="80" w:type="dxa"/>
+              <w:right w:w="80" w:type="dxa"/>
+            </w:tcMar>
+          </w:tcPr>
+          <w:p>
+            <w:pPr>
+              <w:rPr>
+                <w:rFonts w:ascii="Arial" w:hAnsi="Arial" w:cs="Arial"/>
+              </w:rPr>
+            </w:pPr>
+            <w:hyperlink r:id="rId25" w:history="1">
+              <w:r>
+                <w:rPr>
+                  <w:rStyle w:val="Hyperlink"/>
+                  <w:rFonts w:ascii="Arial" w:hAnsi="Arial" w:cs="Arial"/>
+                </w:rPr>
+                <w:t>https://github.com/department-for-transport-public/D-TRO/blob/main/Latest%20version%20(v3.4.0)/D-TRO-v3.4.0-example-TTRO-WeightRestriction.json</w:t>
+              </w:r>
+            </w:hyperlink>
+          </w:p>
+        </w:tc>
+        <w:tc>
+          <w:tcPr>
+            <w:tcW w:w="6946" w:type="dxa"/>
+            <w:tcBorders>
+              <w:top w:val="single" w:sz="8" w:space="0" w:color="A3A3A3"/>
+              <w:left w:val="single" w:sz="8" w:space="0" w:color="A3A3A3"/>
+              <w:bottom w:val="single" w:sz="8" w:space="0" w:color="A3A3A3"/>
+              <w:right w:val="single" w:sz="8" w:space="0" w:color="A3A3A3"/>
+            </w:tcBorders>
+            <w:tcMar>
+              <w:top w:w="80" w:type="dxa"/>
+              <w:left w:w="80" w:type="dxa"/>
+              <w:bottom w:w="80" w:type="dxa"/>
+              <w:right w:w="80" w:type="dxa"/>
+            </w:tcMar>
+            <w:hideMark/>
+          </w:tcPr>
+          <w:p>
+            <w:pPr>
+              <w:rPr>
+                <w:rFonts w:ascii="Arial" w:hAnsi="Arial" w:cs="Arial"/>
+              </w:rPr>
+            </w:pPr>
+            <w:r>
+              <w:rPr>
+                <w:rFonts w:ascii="Arial" w:hAnsi="Arial" w:cs="Arial"/>
+              </w:rPr>
+              <w:t xml:space="preserve">TTRO temporary weight limit - </w:t>
+            </w:r>
+            <w:r>
+              <w:rPr>
+                <w:rFonts w:ascii="Arial" w:hAnsi="Arial" w:cs="Arial"/>
+                <w:u w:val="single"/>
+              </w:rPr>
+              <w:t>with overridden permanent TRO reference</w:t>
+            </w:r>
+            <w:r>
+              <w:rPr>
+                <w:rFonts w:ascii="Arial" w:hAnsi="Arial" w:cs="Arial"/>
+              </w:rPr>
+              <w:t>.</w:t>
+            </w:r>
+          </w:p>
+        </w:tc>
+      </w:tr>
+      <w:tr>
+        <w:tc>
+          <w:tcPr>
+            <w:tcW w:w="7645" w:type="dxa"/>
+            <w:tcBorders>
+              <w:top w:val="single" w:sz="8" w:space="0" w:color="A3A3A3"/>
+              <w:left w:val="single" w:sz="8" w:space="0" w:color="A3A3A3"/>
+              <w:bottom w:val="single" w:sz="8" w:space="0" w:color="A3A3A3"/>
+              <w:right w:val="single" w:sz="8" w:space="0" w:color="A3A3A3"/>
+            </w:tcBorders>
+            <w:tcMar>
+              <w:top w:w="80" w:type="dxa"/>
+              <w:left w:w="80" w:type="dxa"/>
+              <w:bottom w:w="80" w:type="dxa"/>
+              <w:right w:w="80" w:type="dxa"/>
+            </w:tcMar>
+          </w:tcPr>
+          <w:p>
+            <w:pPr>
+              <w:rPr>
+                <w:rFonts w:ascii="Arial" w:hAnsi="Arial" w:cs="Arial"/>
+              </w:rPr>
+            </w:pPr>
+            <w:hyperlink r:id="rId26" w:history="1">
+              <w:r>
+                <w:rPr>
+                  <w:rStyle w:val="Hyperlink"/>
+                  <w:rFonts w:ascii="Arial" w:hAnsi="Arial" w:cs="Arial"/>
+                </w:rPr>
+                <w:t>https://github.com/department-for-transport-public/D-TRO/blob/main/Latest%20version%20(v3.4.0)/D-TRO-v3.4.0-example-TTRO-RatesExample.json</w:t>
+              </w:r>
+            </w:hyperlink>
+          </w:p>
+        </w:tc>
+        <w:tc>
+          <w:tcPr>
+            <w:tcW w:w="6946" w:type="dxa"/>
+            <w:tcBorders>
+              <w:top w:val="single" w:sz="8" w:space="0" w:color="A3A3A3"/>
+              <w:left w:val="single" w:sz="8" w:space="0" w:color="A3A3A3"/>
+              <w:bottom w:val="single" w:sz="8" w:space="0" w:color="A3A3A3"/>
+              <w:right w:val="single" w:sz="8" w:space="0" w:color="A3A3A3"/>
+            </w:tcBorders>
+            <w:tcMar>
+              <w:top w:w="80" w:type="dxa"/>
+              <w:left w:w="80" w:type="dxa"/>
+              <w:bottom w:w="80" w:type="dxa"/>
+              <w:right w:w="80" w:type="dxa"/>
+            </w:tcMar>
+            <w:hideMark/>
+          </w:tcPr>
+          <w:p>
+            <w:pPr>
+              <w:rPr>
+                <w:rFonts w:ascii="Arial" w:hAnsi="Arial" w:cs="Arial"/>
+              </w:rPr>
+            </w:pPr>
+            <w:r>
+              <w:rPr>
+                <w:rFonts w:ascii="Arial" w:hAnsi="Arial" w:cs="Arial"/>
+              </w:rPr>
+              <w:t>Example with rate tables</w:t>
+            </w:r>
+          </w:p>
+        </w:tc>
+      </w:tr>
+      <w:tr>
+        <w:tc>
+          <w:tcPr>
+            <w:tcW w:w="7645" w:type="dxa"/>
+            <w:tcBorders>
+              <w:top w:val="single" w:sz="8" w:space="0" w:color="A3A3A3"/>
+              <w:left w:val="single" w:sz="8" w:space="0" w:color="A3A3A3"/>
+              <w:bottom w:val="single" w:sz="8" w:space="0" w:color="A3A3A3"/>
+              <w:right w:val="single" w:sz="8" w:space="0" w:color="A3A3A3"/>
+            </w:tcBorders>
+            <w:tcMar>
+              <w:top w:w="80" w:type="dxa"/>
+              <w:left w:w="80" w:type="dxa"/>
+              <w:bottom w:w="80" w:type="dxa"/>
+              <w:right w:w="80" w:type="dxa"/>
+            </w:tcMar>
+          </w:tcPr>
+          <w:p>
+            <w:pPr>
+              <w:rPr>
+                <w:rFonts w:ascii="Arial" w:hAnsi="Arial" w:cs="Arial"/>
+              </w:rPr>
+            </w:pPr>
+            <w:hyperlink r:id="rId27" w:history="1">
+              <w:r>
+                <w:rPr>
+                  <w:rStyle w:val="Hyperlink"/>
+                  <w:rFonts w:ascii="Arial" w:hAnsi="Arial" w:cs="Arial"/>
+                </w:rPr>
+                <w:t>https://github.com/department-for-transport-public/D-TRO/blob/main/Latest%20version%20(v3.4.0)/D-TRO-v3.4.0-example-TTRO-MoreComplexExample.json</w:t>
+              </w:r>
+            </w:hyperlink>
+          </w:p>
+        </w:tc>
+        <w:tc>
+          <w:tcPr>
+            <w:tcW w:w="6946" w:type="dxa"/>
+            <w:tcBorders>
+              <w:top w:val="single" w:sz="8" w:space="0" w:color="A3A3A3"/>
+              <w:left w:val="single" w:sz="8" w:space="0" w:color="A3A3A3"/>
+              <w:bottom w:val="single" w:sz="8" w:space="0" w:color="A3A3A3"/>
+              <w:right w:val="single" w:sz="8" w:space="0" w:color="A3A3A3"/>
+            </w:tcBorders>
+            <w:tcMar>
+              <w:top w:w="80" w:type="dxa"/>
+              <w:left w:w="80" w:type="dxa"/>
+              <w:bottom w:w="80" w:type="dxa"/>
+              <w:right w:w="80" w:type="dxa"/>
+            </w:tcMar>
+          </w:tcPr>
+          <w:p>
+            <w:pPr>
+              <w:rPr>
+                <w:rFonts w:ascii="Arial" w:hAnsi="Arial" w:cs="Arial"/>
+              </w:rPr>
+            </w:pPr>
+            <w:r>
+              <w:rPr>
+                <w:rFonts w:ascii="Arial" w:hAnsi="Arial" w:cs="Arial"/>
+              </w:rPr>
+              <w:t>Example with multiple Provisions, with elements covering most of the data model</w:t>
+            </w:r>
+          </w:p>
+        </w:tc>
+      </w:tr>
+    </w:tbl>
+    <w:p>
+      <w:pPr>
+        <w:tabs>
+          <w:tab w:val="left" w:pos="11408"/>
+        </w:tabs>
+        <w:rPr>
+          <w:rFonts w:ascii="Arial" w:hAnsi="Arial" w:cs="Arial"/>
+          <w:b/>
+          <w:bCs/>
+        </w:rPr>
+      </w:pPr>
+    </w:p>
+    <w:p>
+      <w:pPr>
+        <w:tabs>
+          <w:tab w:val="left" w:pos="11408"/>
+        </w:tabs>
+        <w:rPr>
+          <w:rFonts w:ascii="Arial" w:hAnsi="Arial" w:cs="Arial"/>
+          <w:b/>
+          <w:bCs/>
+          <w:sz w:val="28"/>
+          <w:szCs w:val="28"/>
+        </w:rPr>
+      </w:pPr>
+      <w:r>
+        <w:rPr>
+          <w:rFonts w:ascii="Arial" w:hAnsi="Arial" w:cs="Arial"/>
+          <w:b/>
+          <w:bCs/>
+          <w:sz w:val="28"/>
+          <w:szCs w:val="28"/>
+        </w:rPr>
         <w:t>Release: 3.3.</w:t>
       </w:r>
       <w:r>
@@ -55,9 +2044,6 @@
           <w:szCs w:val="28"/>
         </w:rPr>
         <w:t>1</w:t>
-      </w:r>
-      <w:r>
-        <w:tab/>
       </w:r>
     </w:p>
     <w:p>
@@ -178,6 +2164,7 @@
           <w:sz w:val="24"/>
           <w:szCs w:val="24"/>
         </w:rPr>
+        <w:lastRenderedPageBreak/>
         <w:t>The development of these initial set of Validation Rules has highlighted a few inconsistencies between the data model and the schema, and therefore we are issuing a revised schema v3.3.1 and an updated set of related example files (also v3.3.1). We have also issued a new file describing the Validation Rules (D-TRO-v3.3.1-validation rules.pdf). Other files relating to v3.3.0 remain valid.</w:t>
       </w:r>
     </w:p>
@@ -514,7 +2501,7 @@
                 <w:szCs w:val="20"/>
               </w:rPr>
             </w:pPr>
-            <w:hyperlink r:id="rId10" w:history="1">
+            <w:hyperlink r:id="rId28" w:history="1">
               <w:r>
                 <w:rPr>
                   <w:rStyle w:val="Hyperlink"/>
@@ -681,7 +2668,7 @@
                 <w:szCs w:val="20"/>
               </w:rPr>
             </w:pPr>
-            <w:hyperlink r:id="rId11" w:history="1">
+            <w:hyperlink r:id="rId29" w:history="1">
               <w:r>
                 <w:rPr>
                   <w:rStyle w:val="Hyperlink"/>
@@ -792,7 +2779,6 @@
                 <w:sz w:val="24"/>
                 <w:szCs w:val="24"/>
               </w:rPr>
-              <w:lastRenderedPageBreak/>
               <w:t>Locator</w:t>
             </w:r>
           </w:p>
@@ -859,7 +2845,7 @@
                 <w:szCs w:val="20"/>
               </w:rPr>
             </w:pPr>
-            <w:hyperlink r:id="rId12" w:history="1">
+            <w:hyperlink r:id="rId30" w:history="1">
               <w:r>
                 <w:rPr>
                   <w:rStyle w:val="Hyperlink"/>
@@ -933,7 +2919,7 @@
                 <w:szCs w:val="20"/>
               </w:rPr>
             </w:pPr>
-            <w:hyperlink r:id="rId13" w:history="1">
+            <w:hyperlink r:id="rId31" w:history="1">
               <w:r>
                 <w:rPr>
                   <w:rStyle w:val="Hyperlink"/>
@@ -1007,7 +2993,7 @@
                 <w:szCs w:val="20"/>
               </w:rPr>
             </w:pPr>
-            <w:hyperlink r:id="rId14" w:history="1">
+            <w:hyperlink r:id="rId32" w:history="1">
               <w:r>
                 <w:rPr>
                   <w:rStyle w:val="Hyperlink"/>
@@ -1110,7 +3096,7 @@
                 <w:szCs w:val="20"/>
               </w:rPr>
             </w:pPr>
-            <w:hyperlink r:id="rId15" w:history="1">
+            <w:hyperlink r:id="rId33" w:history="1">
               <w:r>
                 <w:rPr>
                   <w:rStyle w:val="Hyperlink"/>
@@ -1201,7 +3187,7 @@
                 <w:szCs w:val="20"/>
               </w:rPr>
             </w:pPr>
-            <w:hyperlink r:id="rId16" w:history="1">
+            <w:hyperlink r:id="rId34" w:history="1">
               <w:r>
                 <w:rPr>
                   <w:rStyle w:val="Hyperlink"/>
@@ -1275,7 +3261,7 @@
                 <w:szCs w:val="20"/>
               </w:rPr>
             </w:pPr>
-            <w:hyperlink r:id="rId17" w:history="1">
+            <w:hyperlink r:id="rId35" w:history="1">
               <w:r>
                 <w:rPr>
                   <w:rStyle w:val="Hyperlink"/>
@@ -1349,7 +3335,7 @@
                 <w:szCs w:val="20"/>
               </w:rPr>
             </w:pPr>
-            <w:hyperlink r:id="rId18" w:history="1">
+            <w:hyperlink r:id="rId36" w:history="1">
               <w:r>
                 <w:rPr>
                   <w:rStyle w:val="Hyperlink"/>
@@ -1445,7 +3431,6 @@
           <w:sz w:val="24"/>
           <w:szCs w:val="24"/>
         </w:rPr>
-        <w:lastRenderedPageBreak/>
         <w:t>Plus</w:t>
       </w:r>
       <w:proofErr w:type="gramEnd"/>
@@ -1576,7 +3561,7 @@
                 <w:szCs w:val="20"/>
               </w:rPr>
             </w:pPr>
-            <w:hyperlink r:id="rId19" w:history="1">
+            <w:hyperlink r:id="rId37" w:history="1">
               <w:r>
                 <w:rPr>
                   <w:rStyle w:val="Hyperlink"/>
@@ -1650,7 +3635,7 @@
                 <w:szCs w:val="20"/>
               </w:rPr>
             </w:pPr>
-            <w:hyperlink r:id="rId20" w:history="1">
+            <w:hyperlink r:id="rId38" w:history="1">
               <w:r>
                 <w:rPr>
                   <w:rStyle w:val="Hyperlink"/>
@@ -2431,7 +4416,6 @@
                 <w:sz w:val="20"/>
                 <w:szCs w:val="20"/>
               </w:rPr>
-              <w:lastRenderedPageBreak/>
               <w:t xml:space="preserve">D-TRO-v3.2.3-data </w:t>
             </w:r>
             <w:proofErr w:type="spellStart"/>
@@ -2790,6 +4774,7 @@
                 <w:sz w:val="20"/>
                 <w:szCs w:val="20"/>
               </w:rPr>
+              <w:lastRenderedPageBreak/>
               <w:t>D-TRO-v3.2.3-example-polygon-</w:t>
             </w:r>
             <w:proofErr w:type="gramStart"/>
@@ -3895,7 +5880,6 @@
                 <w:sz w:val="20"/>
                 <w:szCs w:val="20"/>
               </w:rPr>
-              <w:lastRenderedPageBreak/>
               <w:t>D-TRO-v3.2.4-v1.1.xml</w:t>
             </w:r>
           </w:p>
@@ -4194,6 +6178,7 @@
                 <w:sz w:val="20"/>
                 <w:szCs w:val="20"/>
               </w:rPr>
+              <w:lastRenderedPageBreak/>
               <w:t>D-TRO-v3.3.0-Data Model-User Guide-3.3.0_v1.0.pdf</w:t>
             </w:r>
           </w:p>
@@ -5249,7 +7234,6 @@
                 <w:sz w:val="20"/>
                 <w:szCs w:val="20"/>
               </w:rPr>
-              <w:lastRenderedPageBreak/>
               <w:t>D-TRO-x-StdTermsDefinitions-Spreadsheet-v1.xlsx</w:t>
             </w:r>
           </w:p>
@@ -5465,6 +7449,7 @@
           <w:sz w:val="24"/>
           <w:szCs w:val="24"/>
         </w:rPr>
+        <w:lastRenderedPageBreak/>
         <w:t xml:space="preserve">The following files have been removed from this </w:t>
       </w:r>
       <w:proofErr w:type="spellStart"/>
@@ -6122,6 +8107,7 @@
                 <w:sz w:val="20"/>
                 <w:szCs w:val="20"/>
               </w:rPr>
+              <w:lastRenderedPageBreak/>
               <w:t>Item</w:t>
             </w:r>
           </w:p>
@@ -6389,7 +8375,7 @@
                 <w:szCs w:val="20"/>
               </w:rPr>
             </w:pPr>
-            <w:hyperlink r:id="rId21" w:history="1">
+            <w:hyperlink r:id="rId39" w:history="1">
               <w:r>
                 <w:rPr>
                   <w:rStyle w:val="Hyperlink"/>
@@ -6573,7 +8559,7 @@
                 <w:szCs w:val="20"/>
               </w:rPr>
             </w:pPr>
-            <w:hyperlink r:id="rId22" w:history="1">
+            <w:hyperlink r:id="rId40" w:history="1">
               <w:r>
                 <w:rPr>
                   <w:rStyle w:val="Hyperlink"/>
@@ -6749,7 +8735,7 @@
                 <w:szCs w:val="20"/>
               </w:rPr>
             </w:pPr>
-            <w:hyperlink r:id="rId23" w:history="1">
+            <w:hyperlink r:id="rId41" w:history="1">
               <w:r>
                 <w:t>https://github.com/department-for-transport-public/D-TRO/blob/main/Supported%20version%20(v3.3.0)/D-TRO-v3.3.0-v2.1.xml</w:t>
               </w:r>
@@ -6927,7 +8913,7 @@
                 <w:szCs w:val="20"/>
               </w:rPr>
             </w:pPr>
-            <w:hyperlink r:id="rId24" w:history="1">
+            <w:hyperlink r:id="rId42" w:history="1">
               <w:r>
                 <w:rPr>
                   <w:rStyle w:val="Hyperlink"/>
@@ -7145,7 +9131,7 @@
                 <w:szCs w:val="20"/>
               </w:rPr>
             </w:pPr>
-            <w:hyperlink r:id="rId25" w:history="1">
+            <w:hyperlink r:id="rId43" w:history="1">
               <w:r>
                 <w:rPr>
                   <w:rStyle w:val="Hyperlink"/>
@@ -7353,7 +9339,7 @@
                 <w:szCs w:val="20"/>
               </w:rPr>
             </w:pPr>
-            <w:hyperlink r:id="rId26" w:history="1">
+            <w:hyperlink r:id="rId44" w:history="1">
               <w:r>
                 <w:rPr>
                   <w:rStyle w:val="Hyperlink"/>
@@ -7545,7 +9531,7 @@
                 <w:szCs w:val="20"/>
               </w:rPr>
             </w:pPr>
-            <w:hyperlink r:id="rId27" w:history="1">
+            <w:hyperlink r:id="rId45" w:history="1">
               <w:r>
                 <w:rPr>
                   <w:rStyle w:val="Hyperlink"/>
@@ -7595,7 +9581,6 @@
                 <w:sz w:val="20"/>
                 <w:szCs w:val="20"/>
               </w:rPr>
-              <w:lastRenderedPageBreak/>
               <w:t>JSON Schema</w:t>
             </w:r>
           </w:p>
@@ -7722,7 +9707,7 @@
                 <w:szCs w:val="20"/>
               </w:rPr>
             </w:pPr>
-            <w:hyperlink r:id="rId28" w:history="1">
+            <w:hyperlink r:id="rId46" w:history="1">
               <w:r>
                 <w:rPr>
                   <w:rStyle w:val="Hyperlink"/>
@@ -7760,6 +9745,7 @@
           <w:sz w:val="28"/>
           <w:szCs w:val="28"/>
         </w:rPr>
+        <w:lastRenderedPageBreak/>
         <w:t>JSON Sample Files</w:t>
       </w:r>
     </w:p>
@@ -7886,7 +9872,7 @@
                 <w:szCs w:val="20"/>
               </w:rPr>
             </w:pPr>
-            <w:hyperlink r:id="rId29" w:history="1">
+            <w:hyperlink r:id="rId47" w:history="1">
               <w:r>
                 <w:rPr>
                   <w:rStyle w:val="Hyperlink"/>
@@ -7961,7 +9947,7 @@
                 <w:szCs w:val="20"/>
               </w:rPr>
             </w:pPr>
-            <w:hyperlink r:id="rId30" w:history="1">
+            <w:hyperlink r:id="rId48" w:history="1">
               <w:r>
                 <w:rPr>
                   <w:rStyle w:val="Hyperlink"/>
@@ -8036,7 +10022,7 @@
                 <w:szCs w:val="20"/>
               </w:rPr>
             </w:pPr>
-            <w:hyperlink r:id="rId31" w:history="1">
+            <w:hyperlink r:id="rId49" w:history="1">
               <w:r>
                 <w:rPr>
                   <w:rStyle w:val="Hyperlink"/>
@@ -8140,7 +10126,7 @@
                 <w:szCs w:val="20"/>
               </w:rPr>
             </w:pPr>
-            <w:hyperlink r:id="rId32" w:history="1">
+            <w:hyperlink r:id="rId50" w:history="1">
               <w:r>
                 <w:rPr>
                   <w:rStyle w:val="Hyperlink"/>
@@ -8232,7 +10218,7 @@
                 <w:szCs w:val="20"/>
               </w:rPr>
             </w:pPr>
-            <w:hyperlink r:id="rId33" w:history="1">
+            <w:hyperlink r:id="rId51" w:history="1">
               <w:r>
                 <w:rPr>
                   <w:rStyle w:val="Hyperlink"/>
@@ -8307,7 +10293,7 @@
                 <w:szCs w:val="20"/>
               </w:rPr>
             </w:pPr>
-            <w:hyperlink r:id="rId34" w:history="1">
+            <w:hyperlink r:id="rId52" w:history="1">
               <w:r>
                 <w:rPr>
                   <w:rStyle w:val="Hyperlink"/>
@@ -8382,7 +10368,7 @@
                 <w:szCs w:val="20"/>
               </w:rPr>
             </w:pPr>
-            <w:hyperlink r:id="rId35" w:history="1">
+            <w:hyperlink r:id="rId53" w:history="1">
               <w:r>
                 <w:rPr>
                   <w:rStyle w:val="Hyperlink"/>
@@ -8853,7 +10839,7 @@
                 <w:szCs w:val="24"/>
               </w:rPr>
             </w:pPr>
-            <w:hyperlink r:id="rId36" w:history="1">
+            <w:hyperlink r:id="rId54" w:history="1">
               <w:r>
                 <w:rPr>
                   <w:rStyle w:val="Hyperlink"/>
@@ -9045,7 +11031,7 @@
                 <w:szCs w:val="24"/>
               </w:rPr>
             </w:pPr>
-            <w:hyperlink r:id="rId37" w:history="1">
+            <w:hyperlink r:id="rId55" w:history="1">
               <w:r>
                 <w:rPr>
                   <w:rStyle w:val="Hyperlink"/>
@@ -9221,7 +11207,7 @@
                 <w:szCs w:val="24"/>
               </w:rPr>
             </w:pPr>
-            <w:hyperlink r:id="rId38" w:history="1">
+            <w:hyperlink r:id="rId56" w:history="1">
               <w:r>
                 <w:rPr>
                   <w:rStyle w:val="Hyperlink"/>
@@ -9389,7 +11375,7 @@
                 <w:szCs w:val="24"/>
               </w:rPr>
             </w:pPr>
-            <w:hyperlink r:id="rId39" w:history="1">
+            <w:hyperlink r:id="rId57" w:history="1">
               <w:r>
                 <w:rPr>
                   <w:rStyle w:val="Hyperlink"/>
@@ -9567,7 +11553,7 @@
                 <w:szCs w:val="24"/>
               </w:rPr>
             </w:pPr>
-            <w:hyperlink r:id="rId40" w:history="1">
+            <w:hyperlink r:id="rId58" w:history="1">
               <w:r>
                 <w:rPr>
                   <w:rStyle w:val="Hyperlink"/>
@@ -9745,7 +11731,7 @@
                 <w:szCs w:val="24"/>
               </w:rPr>
             </w:pPr>
-            <w:hyperlink r:id="rId41" w:history="1">
+            <w:hyperlink r:id="rId59" w:history="1">
               <w:r>
                 <w:rPr>
                   <w:rStyle w:val="Hyperlink"/>
@@ -9948,7 +11934,7 @@
                 <w:szCs w:val="24"/>
               </w:rPr>
             </w:pPr>
-            <w:hyperlink r:id="rId42" w:history="1">
+            <w:hyperlink r:id="rId60" w:history="1">
               <w:r>
                 <w:rPr>
                   <w:rStyle w:val="Hyperlink"/>
@@ -10150,7 +12136,7 @@
                 <w:szCs w:val="24"/>
               </w:rPr>
             </w:pPr>
-            <w:hyperlink r:id="rId43" w:history="1">
+            <w:hyperlink r:id="rId61" w:history="1">
               <w:r>
                 <w:rPr>
                   <w:rStyle w:val="Hyperlink"/>
@@ -10312,7 +12298,7 @@
                 <w:szCs w:val="24"/>
               </w:rPr>
             </w:pPr>
-            <w:hyperlink r:id="rId44" w:history="1">
+            <w:hyperlink r:id="rId62" w:history="1">
               <w:r>
                 <w:rPr>
                   <w:rStyle w:val="Hyperlink"/>
@@ -10480,7 +12466,7 @@
                 <w:szCs w:val="24"/>
               </w:rPr>
             </w:pPr>
-            <w:hyperlink r:id="rId45" w:history="1">
+            <w:hyperlink r:id="rId63" w:history="1">
               <w:r>
                 <w:rPr>
                   <w:rStyle w:val="Hyperlink"/>
@@ -10675,7 +12661,7 @@
                 <w:szCs w:val="24"/>
               </w:rPr>
             </w:pPr>
-            <w:hyperlink r:id="rId46" w:history="1">
+            <w:hyperlink r:id="rId64" w:history="1">
               <w:r>
                 <w:rPr>
                   <w:rStyle w:val="Hyperlink"/>
@@ -11077,7 +13063,7 @@
                 <w:szCs w:val="24"/>
               </w:rPr>
             </w:pPr>
-            <w:hyperlink r:id="rId47" w:history="1">
+            <w:hyperlink r:id="rId65" w:history="1">
               <w:r>
                 <w:rPr>
                   <w:rStyle w:val="Hyperlink"/>
@@ -11237,7 +13223,7 @@
                 <w:szCs w:val="24"/>
               </w:rPr>
             </w:pPr>
-            <w:hyperlink r:id="rId48" w:history="1">
+            <w:hyperlink r:id="rId66" w:history="1">
               <w:r>
                 <w:rPr>
                   <w:rStyle w:val="Hyperlink"/>
@@ -11389,7 +13375,7 @@
                 <w:szCs w:val="24"/>
               </w:rPr>
             </w:pPr>
-            <w:hyperlink r:id="rId49" w:history="1">
+            <w:hyperlink r:id="rId67" w:history="1">
               <w:r>
                 <w:rPr>
                   <w:rStyle w:val="Hyperlink"/>
@@ -11541,7 +13527,7 @@
                 <w:szCs w:val="24"/>
               </w:rPr>
             </w:pPr>
-            <w:hyperlink r:id="rId50" w:history="1">
+            <w:hyperlink r:id="rId68" w:history="1">
               <w:r>
                 <w:rPr>
                   <w:rStyle w:val="Hyperlink"/>
@@ -11703,7 +13689,7 @@
                 <w:szCs w:val="24"/>
               </w:rPr>
             </w:pPr>
-            <w:hyperlink r:id="rId51" w:history="1">
+            <w:hyperlink r:id="rId69" w:history="1">
               <w:r>
                 <w:rPr>
                   <w:rStyle w:val="Hyperlink"/>
@@ -11865,7 +13851,7 @@
                 <w:szCs w:val="24"/>
               </w:rPr>
             </w:pPr>
-            <w:hyperlink r:id="rId52" w:history="1">
+            <w:hyperlink r:id="rId70" w:history="1">
               <w:r>
                 <w:rPr>
                   <w:rStyle w:val="Hyperlink"/>
@@ -12028,7 +14014,7 @@
                 <w:szCs w:val="24"/>
               </w:rPr>
             </w:pPr>
-            <w:hyperlink r:id="rId53" w:history="1">
+            <w:hyperlink r:id="rId71" w:history="1">
               <w:r>
                 <w:rPr>
                   <w:rStyle w:val="Hyperlink"/>
@@ -12180,7 +14166,7 @@
                 <w:szCs w:val="24"/>
               </w:rPr>
             </w:pPr>
-            <w:hyperlink r:id="rId54" w:history="1">
+            <w:hyperlink r:id="rId72" w:history="1">
               <w:r>
                 <w:rPr>
                   <w:rStyle w:val="Hyperlink"/>
@@ -12351,7 +14337,7 @@
                 <w:szCs w:val="24"/>
               </w:rPr>
             </w:pPr>
-            <w:hyperlink r:id="rId55" w:history="1">
+            <w:hyperlink r:id="rId73" w:history="1">
               <w:r>
                 <w:rPr>
                   <w:rStyle w:val="Hyperlink"/>
@@ -13560,10 +15546,7 @@
               <w:spacing w:after="60"/>
             </w:pPr>
             <w:r>
-              <w:t xml:space="preserve"> </w:t>
-            </w:r>
-            <w:r>
-              <w:t>Available on request</w:t>
+              <w:t xml:space="preserve"> Available on request</w:t>
             </w:r>
           </w:p>
         </w:tc>
@@ -15152,12 +17135,12 @@
       </w:pPr>
     </w:p>
     <w:sectPr>
-      <w:headerReference w:type="even" r:id="rId56"/>
-      <w:headerReference w:type="default" r:id="rId57"/>
-      <w:footerReference w:type="even" r:id="rId58"/>
-      <w:footerReference w:type="default" r:id="rId59"/>
-      <w:headerReference w:type="first" r:id="rId60"/>
-      <w:footerReference w:type="first" r:id="rId61"/>
+      <w:headerReference w:type="even" r:id="rId74"/>
+      <w:headerReference w:type="default" r:id="rId75"/>
+      <w:footerReference w:type="even" r:id="rId76"/>
+      <w:footerReference w:type="default" r:id="rId77"/>
+      <w:headerReference w:type="first" r:id="rId78"/>
+      <w:footerReference w:type="first" r:id="rId79"/>
       <w:pgSz w:w="16838" w:h="11906" w:orient="landscape"/>
       <w:pgMar w:top="1134" w:right="1134" w:bottom="1134" w:left="1134" w:header="708" w:footer="708" w:gutter="0"/>
       <w:cols w:space="708"/>
@@ -16906,6 +18889,15 @@
 </file>
 
 <file path=customXml/item1.xml><?xml version="1.0" encoding="utf-8"?>
+<?mso-contentType ?>
+<FormTemplates xmlns="http://schemas.microsoft.com/sharepoint/v3/contenttype/forms">
+  <Display>DocumentLibraryForm</Display>
+  <Edit>DocumentLibraryForm</Edit>
+  <New>DocumentLibraryForm</New>
+</FormTemplates>
+</file>
+
+<file path=customXml/item2.xml><?xml version="1.0" encoding="utf-8"?>
 <p:properties xmlns:p="http://schemas.microsoft.com/office/2006/metadata/properties" xmlns:xsi="http://www.w3.org/2001/XMLSchema-instance" xmlns:pc="http://schemas.microsoft.com/office/infopath/2007/PartnerControls">
   <documentManagement>
     <TaxCatchAll xmlns="978df149-73bd-4400-928f-65e83d00a6cf" xsi:nil="true"/>
@@ -16916,20 +18908,7 @@
 </p:properties>
 </file>
 
-<file path=customXml/item2.xml><?xml version="1.0" encoding="utf-8"?>
-<b:Sources xmlns:b="http://schemas.openxmlformats.org/officeDocument/2006/bibliography" xmlns="http://schemas.openxmlformats.org/officeDocument/2006/bibliography" SelectedStyle="\APASixthEditionOfficeOnline.xsl" StyleName="APA" Version="6"/>
-</file>
-
 <file path=customXml/item3.xml><?xml version="1.0" encoding="utf-8"?>
-<?mso-contentType ?>
-<FormTemplates xmlns="http://schemas.microsoft.com/sharepoint/v3/contenttype/forms">
-  <Display>DocumentLibraryForm</Display>
-  <Edit>DocumentLibraryForm</Edit>
-  <New>DocumentLibraryForm</New>
-</FormTemplates>
-</file>
-
-<file path=customXml/item4.xml><?xml version="1.0" encoding="utf-8"?>
 <ct:contentTypeSchema xmlns:ct="http://schemas.microsoft.com/office/2006/metadata/contentType" xmlns:ma="http://schemas.microsoft.com/office/2006/metadata/properties/metaAttributes" ct:_="" ma:_="" ma:contentTypeName="Document" ma:contentTypeID="0x0101008204736D1DA06C499CD31A4AF5C587F7" ma:contentTypeVersion="15" ma:contentTypeDescription="Create a new document." ma:contentTypeScope="" ma:versionID="ef99fe397a124ee583c23d0ca3641820">
   <xsd:schema xmlns:xsd="http://www.w3.org/2001/XMLSchema" xmlns:xs="http://www.w3.org/2001/XMLSchema" xmlns:p="http://schemas.microsoft.com/office/2006/metadata/properties" xmlns:ns2="aa02d7b0-a24a-4dbb-a415-b76ed469f9d1" xmlns:ns3="978df149-73bd-4400-928f-65e83d00a6cf" targetNamespace="http://schemas.microsoft.com/office/2006/metadata/properties" ma:root="true" ma:fieldsID="e083e853e62d58da01347b22c10c191e" ns2:_="" ns3:_="">
     <xsd:import namespace="aa02d7b0-a24a-4dbb-a415-b76ed469f9d1"/>
@@ -17164,7 +19143,19 @@
 </ct:contentTypeSchema>
 </file>
 
+<file path=customXml/item4.xml><?xml version="1.0" encoding="utf-8"?>
+<b:Sources xmlns:b="http://schemas.openxmlformats.org/officeDocument/2006/bibliography" xmlns="http://schemas.openxmlformats.org/officeDocument/2006/bibliography" SelectedStyle="\APASixthEditionOfficeOnline.xsl" StyleName="APA" Version="6"/>
+</file>
+
 <file path=customXml/itemProps1.xml><?xml version="1.0" encoding="utf-8"?>
+<ds:datastoreItem xmlns:ds="http://schemas.openxmlformats.org/officeDocument/2006/customXml" ds:itemID="{98384BA5-D9DB-4892-BB0F-BF64142EB9DB}">
+  <ds:schemaRefs>
+    <ds:schemaRef ds:uri="http://schemas.microsoft.com/sharepoint/v3/contenttype/forms"/>
+  </ds:schemaRefs>
+</ds:datastoreItem>
+</file>
+
+<file path=customXml/itemProps2.xml><?xml version="1.0" encoding="utf-8"?>
 <ds:datastoreItem xmlns:ds="http://schemas.openxmlformats.org/officeDocument/2006/customXml" ds:itemID="{85F7C9DA-0F16-464A-AA05-CF94A90F562D}">
   <ds:schemaRefs>
     <ds:schemaRef ds:uri="http://schemas.microsoft.com/office/2006/metadata/properties"/>
@@ -17175,23 +19166,7 @@
 </ds:datastoreItem>
 </file>
 
-<file path=customXml/itemProps2.xml><?xml version="1.0" encoding="utf-8"?>
-<ds:datastoreItem xmlns:ds="http://schemas.openxmlformats.org/officeDocument/2006/customXml" ds:itemID="{BF11C605-A0BD-4BAE-836C-920F0814A55A}">
-  <ds:schemaRefs>
-    <ds:schemaRef ds:uri="http://schemas.openxmlformats.org/officeDocument/2006/bibliography"/>
-  </ds:schemaRefs>
-</ds:datastoreItem>
-</file>
-
 <file path=customXml/itemProps3.xml><?xml version="1.0" encoding="utf-8"?>
-<ds:datastoreItem xmlns:ds="http://schemas.openxmlformats.org/officeDocument/2006/customXml" ds:itemID="{98384BA5-D9DB-4892-BB0F-BF64142EB9DB}">
-  <ds:schemaRefs>
-    <ds:schemaRef ds:uri="http://schemas.microsoft.com/sharepoint/v3/contenttype/forms"/>
-  </ds:schemaRefs>
-</ds:datastoreItem>
-</file>
-
-<file path=customXml/itemProps4.xml><?xml version="1.0" encoding="utf-8"?>
 <ds:datastoreItem xmlns:ds="http://schemas.openxmlformats.org/officeDocument/2006/customXml" ds:itemID="{33618504-F2E6-47A4-9F75-832846BFB1A7}">
   <ds:schemaRefs>
     <ds:schemaRef ds:uri="http://schemas.microsoft.com/office/2006/metadata/contentType"/>
@@ -17210,6 +19185,14 @@
 </ds:datastoreItem>
 </file>
 
+<file path=customXml/itemProps4.xml><?xml version="1.0" encoding="utf-8"?>
+<ds:datastoreItem xmlns:ds="http://schemas.openxmlformats.org/officeDocument/2006/customXml" ds:itemID="{BF11C605-A0BD-4BAE-836C-920F0814A55A}">
+  <ds:schemaRefs>
+    <ds:schemaRef ds:uri="http://schemas.openxmlformats.org/officeDocument/2006/bibliography"/>
+  </ds:schemaRefs>
+</ds:datastoreItem>
+</file>
+
 <file path=docMetadata/LabelInfo.xml><?xml version="1.0" encoding="utf-8"?>
 <clbl:labelList xmlns:clbl="http://schemas.microsoft.com/office/2020/mipLabelMetadata">
   <clbl:label id="{daa8bfc4-6884-4c3b-8dbe-db9a8dd311eb}" enabled="1" method="Privileged" siteId="{28b782fb-41e1-48ea-bfc3-ad7558ce7136}" removed="0"/>

</xml_diff>